<commit_message>
before last version of report
</commit_message>
<xml_diff>
--- a/reports/Animals_classification_project.docx
+++ b/reports/Animals_classification_project.docx
@@ -3938,10 +3938,2390 @@
         <w:t xml:space="preserve"> base model for our animal classification task.</w:t>
       </w:r>
     </w:p>
+    <w:tbl>
+      <w:tblPr>
+        <w:tblW w:w="0" w:type="auto"/>
+        <w:tblCellSpacing w:w="15" w:type="dxa"/>
+        <w:tblCellMar>
+          <w:top w:w="15" w:type="dxa"/>
+          <w:left w:w="15" w:type="dxa"/>
+          <w:bottom w:w="15" w:type="dxa"/>
+          <w:right w:w="15" w:type="dxa"/>
+        </w:tblCellMar>
+        <w:tblLook w:val="04A0" w:firstRow="1" w:lastRow="0" w:firstColumn="1" w:lastColumn="0" w:noHBand="0" w:noVBand="1"/>
+      </w:tblPr>
+      <w:tblGrid>
+        <w:gridCol w:w="1535"/>
+        <w:gridCol w:w="1007"/>
+        <w:gridCol w:w="700"/>
+        <w:gridCol w:w="980"/>
+        <w:gridCol w:w="916"/>
+      </w:tblGrid>
+      <w:tr>
+        <w:trPr>
+          <w:tblHeader/>
+          <w:tblCellSpacing w:w="15" w:type="dxa"/>
+        </w:trPr>
+        <w:tc>
+          <w:tcPr>
+            <w:tcW w:w="0" w:type="auto"/>
+            <w:vAlign w:val="center"/>
+            <w:hideMark/>
+          </w:tcPr>
+          <w:p>
+            <w:pPr>
+              <w:spacing w:after="0" w:line="240" w:lineRule="auto"/>
+              <w:jc w:val="center"/>
+              <w:rPr>
+                <w:rFonts w:ascii="Times New Roman" w:eastAsia="Times New Roman" w:hAnsi="Times New Roman" w:cs="Times New Roman"/>
+                <w:b/>
+                <w:bCs/>
+                <w:kern w:val="0"/>
+                <w:sz w:val="24"/>
+                <w:szCs w:val="24"/>
+                <w:lang w:val="de-DE" w:eastAsia="de-DE" w:bidi="he-IL"/>
+                <w14:ligatures w14:val="none"/>
+              </w:rPr>
+            </w:pPr>
+            <w:r>
+              <w:rPr>
+                <w:rFonts w:ascii="Times New Roman" w:eastAsia="Times New Roman" w:hAnsi="Times New Roman" w:cs="Times New Roman"/>
+                <w:b/>
+                <w:bCs/>
+                <w:kern w:val="0"/>
+                <w:sz w:val="24"/>
+                <w:szCs w:val="24"/>
+                <w:lang w:val="de-DE" w:eastAsia="de-DE" w:bidi="he-IL"/>
+                <w14:ligatures w14:val="none"/>
+              </w:rPr>
+              <w:t>Class</w:t>
+            </w:r>
+          </w:p>
+        </w:tc>
+        <w:tc>
+          <w:tcPr>
+            <w:tcW w:w="0" w:type="auto"/>
+            <w:vAlign w:val="center"/>
+            <w:hideMark/>
+          </w:tcPr>
+          <w:p>
+            <w:pPr>
+              <w:spacing w:after="0" w:line="240" w:lineRule="auto"/>
+              <w:jc w:val="center"/>
+              <w:rPr>
+                <w:rFonts w:ascii="Times New Roman" w:eastAsia="Times New Roman" w:hAnsi="Times New Roman" w:cs="Times New Roman"/>
+                <w:b/>
+                <w:bCs/>
+                <w:kern w:val="0"/>
+                <w:sz w:val="24"/>
+                <w:szCs w:val="24"/>
+                <w:lang w:val="de-DE" w:eastAsia="de-DE" w:bidi="he-IL"/>
+                <w14:ligatures w14:val="none"/>
+              </w:rPr>
+            </w:pPr>
+            <w:r>
+              <w:rPr>
+                <w:rFonts w:ascii="Times New Roman" w:eastAsia="Times New Roman" w:hAnsi="Times New Roman" w:cs="Times New Roman"/>
+                <w:b/>
+                <w:bCs/>
+                <w:kern w:val="0"/>
+                <w:sz w:val="24"/>
+                <w:szCs w:val="24"/>
+                <w:lang w:val="de-DE" w:eastAsia="de-DE" w:bidi="he-IL"/>
+                <w14:ligatures w14:val="none"/>
+              </w:rPr>
+              <w:t>Precision</w:t>
+            </w:r>
+          </w:p>
+        </w:tc>
+        <w:tc>
+          <w:tcPr>
+            <w:tcW w:w="0" w:type="auto"/>
+            <w:vAlign w:val="center"/>
+            <w:hideMark/>
+          </w:tcPr>
+          <w:p>
+            <w:pPr>
+              <w:spacing w:after="0" w:line="240" w:lineRule="auto"/>
+              <w:jc w:val="center"/>
+              <w:rPr>
+                <w:rFonts w:ascii="Times New Roman" w:eastAsia="Times New Roman" w:hAnsi="Times New Roman" w:cs="Times New Roman"/>
+                <w:b/>
+                <w:bCs/>
+                <w:kern w:val="0"/>
+                <w:sz w:val="24"/>
+                <w:szCs w:val="24"/>
+                <w:lang w:val="de-DE" w:eastAsia="de-DE" w:bidi="he-IL"/>
+                <w14:ligatures w14:val="none"/>
+              </w:rPr>
+            </w:pPr>
+            <w:r>
+              <w:rPr>
+                <w:rFonts w:ascii="Times New Roman" w:eastAsia="Times New Roman" w:hAnsi="Times New Roman" w:cs="Times New Roman"/>
+                <w:b/>
+                <w:bCs/>
+                <w:kern w:val="0"/>
+                <w:sz w:val="24"/>
+                <w:szCs w:val="24"/>
+                <w:lang w:val="de-DE" w:eastAsia="de-DE" w:bidi="he-IL"/>
+                <w14:ligatures w14:val="none"/>
+              </w:rPr>
+              <w:t>Recall</w:t>
+            </w:r>
+          </w:p>
+        </w:tc>
+        <w:tc>
+          <w:tcPr>
+            <w:tcW w:w="0" w:type="auto"/>
+            <w:vAlign w:val="center"/>
+            <w:hideMark/>
+          </w:tcPr>
+          <w:p>
+            <w:pPr>
+              <w:spacing w:after="0" w:line="240" w:lineRule="auto"/>
+              <w:jc w:val="center"/>
+              <w:rPr>
+                <w:rFonts w:ascii="Times New Roman" w:eastAsia="Times New Roman" w:hAnsi="Times New Roman" w:cs="Times New Roman"/>
+                <w:b/>
+                <w:bCs/>
+                <w:kern w:val="0"/>
+                <w:sz w:val="24"/>
+                <w:szCs w:val="24"/>
+                <w:lang w:val="de-DE" w:eastAsia="de-DE" w:bidi="he-IL"/>
+                <w14:ligatures w14:val="none"/>
+              </w:rPr>
+            </w:pPr>
+            <w:r>
+              <w:rPr>
+                <w:rFonts w:ascii="Times New Roman" w:eastAsia="Times New Roman" w:hAnsi="Times New Roman" w:cs="Times New Roman"/>
+                <w:b/>
+                <w:bCs/>
+                <w:kern w:val="0"/>
+                <w:sz w:val="24"/>
+                <w:szCs w:val="24"/>
+                <w:lang w:val="de-DE" w:eastAsia="de-DE" w:bidi="he-IL"/>
+                <w14:ligatures w14:val="none"/>
+              </w:rPr>
+              <w:t>F1-Score</w:t>
+            </w:r>
+          </w:p>
+        </w:tc>
+        <w:tc>
+          <w:tcPr>
+            <w:tcW w:w="0" w:type="auto"/>
+            <w:vAlign w:val="center"/>
+            <w:hideMark/>
+          </w:tcPr>
+          <w:p>
+            <w:pPr>
+              <w:spacing w:after="0" w:line="240" w:lineRule="auto"/>
+              <w:jc w:val="center"/>
+              <w:rPr>
+                <w:rFonts w:ascii="Times New Roman" w:eastAsia="Times New Roman" w:hAnsi="Times New Roman" w:cs="Times New Roman"/>
+                <w:b/>
+                <w:bCs/>
+                <w:kern w:val="0"/>
+                <w:sz w:val="24"/>
+                <w:szCs w:val="24"/>
+                <w:lang w:val="de-DE" w:eastAsia="de-DE" w:bidi="he-IL"/>
+                <w14:ligatures w14:val="none"/>
+              </w:rPr>
+            </w:pPr>
+            <w:r>
+              <w:rPr>
+                <w:rFonts w:ascii="Times New Roman" w:eastAsia="Times New Roman" w:hAnsi="Times New Roman" w:cs="Times New Roman"/>
+                <w:b/>
+                <w:bCs/>
+                <w:kern w:val="0"/>
+                <w:sz w:val="24"/>
+                <w:szCs w:val="24"/>
+                <w:lang w:val="de-DE" w:eastAsia="de-DE" w:bidi="he-IL"/>
+                <w14:ligatures w14:val="none"/>
+              </w:rPr>
+              <w:t>Support</w:t>
+            </w:r>
+          </w:p>
+        </w:tc>
+      </w:tr>
+      <w:tr>
+        <w:trPr>
+          <w:tblCellSpacing w:w="15" w:type="dxa"/>
+        </w:trPr>
+        <w:tc>
+          <w:tcPr>
+            <w:tcW w:w="0" w:type="auto"/>
+            <w:vAlign w:val="center"/>
+            <w:hideMark/>
+          </w:tcPr>
+          <w:p>
+            <w:pPr>
+              <w:spacing w:after="0" w:line="240" w:lineRule="auto"/>
+              <w:rPr>
+                <w:rFonts w:ascii="Times New Roman" w:eastAsia="Times New Roman" w:hAnsi="Times New Roman" w:cs="Times New Roman"/>
+                <w:kern w:val="0"/>
+                <w:sz w:val="24"/>
+                <w:szCs w:val="24"/>
+                <w:lang w:val="de-DE" w:eastAsia="de-DE" w:bidi="he-IL"/>
+                <w14:ligatures w14:val="none"/>
+              </w:rPr>
+            </w:pPr>
+            <w:proofErr w:type="spellStart"/>
+            <w:r>
+              <w:rPr>
+                <w:rFonts w:ascii="Times New Roman" w:eastAsia="Times New Roman" w:hAnsi="Times New Roman" w:cs="Times New Roman"/>
+                <w:kern w:val="0"/>
+                <w:sz w:val="24"/>
+                <w:szCs w:val="24"/>
+                <w:lang w:val="de-DE" w:eastAsia="de-DE" w:bidi="he-IL"/>
+                <w14:ligatures w14:val="none"/>
+              </w:rPr>
+              <w:t>cane</w:t>
+            </w:r>
+            <w:proofErr w:type="spellEnd"/>
+          </w:p>
+        </w:tc>
+        <w:tc>
+          <w:tcPr>
+            <w:tcW w:w="0" w:type="auto"/>
+            <w:vAlign w:val="center"/>
+            <w:hideMark/>
+          </w:tcPr>
+          <w:p>
+            <w:pPr>
+              <w:spacing w:after="0" w:line="240" w:lineRule="auto"/>
+              <w:rPr>
+                <w:rFonts w:ascii="Times New Roman" w:eastAsia="Times New Roman" w:hAnsi="Times New Roman" w:cs="Times New Roman"/>
+                <w:kern w:val="0"/>
+                <w:sz w:val="24"/>
+                <w:szCs w:val="24"/>
+                <w:lang w:val="de-DE" w:eastAsia="de-DE" w:bidi="he-IL"/>
+                <w14:ligatures w14:val="none"/>
+              </w:rPr>
+            </w:pPr>
+            <w:r>
+              <w:rPr>
+                <w:rFonts w:ascii="Times New Roman" w:eastAsia="Times New Roman" w:hAnsi="Times New Roman" w:cs="Times New Roman"/>
+                <w:kern w:val="0"/>
+                <w:sz w:val="24"/>
+                <w:szCs w:val="24"/>
+                <w:lang w:val="de-DE" w:eastAsia="de-DE" w:bidi="he-IL"/>
+                <w14:ligatures w14:val="none"/>
+              </w:rPr>
+              <w:t>0.98</w:t>
+            </w:r>
+          </w:p>
+        </w:tc>
+        <w:tc>
+          <w:tcPr>
+            <w:tcW w:w="0" w:type="auto"/>
+            <w:vAlign w:val="center"/>
+            <w:hideMark/>
+          </w:tcPr>
+          <w:p>
+            <w:pPr>
+              <w:spacing w:after="0" w:line="240" w:lineRule="auto"/>
+              <w:rPr>
+                <w:rFonts w:ascii="Times New Roman" w:eastAsia="Times New Roman" w:hAnsi="Times New Roman" w:cs="Times New Roman"/>
+                <w:kern w:val="0"/>
+                <w:sz w:val="24"/>
+                <w:szCs w:val="24"/>
+                <w:lang w:val="de-DE" w:eastAsia="de-DE" w:bidi="he-IL"/>
+                <w14:ligatures w14:val="none"/>
+              </w:rPr>
+            </w:pPr>
+            <w:r>
+              <w:rPr>
+                <w:rFonts w:ascii="Times New Roman" w:eastAsia="Times New Roman" w:hAnsi="Times New Roman" w:cs="Times New Roman"/>
+                <w:kern w:val="0"/>
+                <w:sz w:val="24"/>
+                <w:szCs w:val="24"/>
+                <w:lang w:val="de-DE" w:eastAsia="de-DE" w:bidi="he-IL"/>
+                <w14:ligatures w14:val="none"/>
+              </w:rPr>
+              <w:t>0.97</w:t>
+            </w:r>
+          </w:p>
+        </w:tc>
+        <w:tc>
+          <w:tcPr>
+            <w:tcW w:w="0" w:type="auto"/>
+            <w:vAlign w:val="center"/>
+            <w:hideMark/>
+          </w:tcPr>
+          <w:p>
+            <w:pPr>
+              <w:spacing w:after="0" w:line="240" w:lineRule="auto"/>
+              <w:rPr>
+                <w:rFonts w:ascii="Times New Roman" w:eastAsia="Times New Roman" w:hAnsi="Times New Roman" w:cs="Times New Roman"/>
+                <w:kern w:val="0"/>
+                <w:sz w:val="24"/>
+                <w:szCs w:val="24"/>
+                <w:lang w:val="de-DE" w:eastAsia="de-DE" w:bidi="he-IL"/>
+                <w14:ligatures w14:val="none"/>
+              </w:rPr>
+            </w:pPr>
+            <w:r>
+              <w:rPr>
+                <w:rFonts w:ascii="Times New Roman" w:eastAsia="Times New Roman" w:hAnsi="Times New Roman" w:cs="Times New Roman"/>
+                <w:kern w:val="0"/>
+                <w:sz w:val="24"/>
+                <w:szCs w:val="24"/>
+                <w:lang w:val="de-DE" w:eastAsia="de-DE" w:bidi="he-IL"/>
+                <w14:ligatures w14:val="none"/>
+              </w:rPr>
+              <w:t>0.97</w:t>
+            </w:r>
+          </w:p>
+        </w:tc>
+        <w:tc>
+          <w:tcPr>
+            <w:tcW w:w="0" w:type="auto"/>
+            <w:vAlign w:val="center"/>
+            <w:hideMark/>
+          </w:tcPr>
+          <w:p>
+            <w:pPr>
+              <w:spacing w:after="0" w:line="240" w:lineRule="auto"/>
+              <w:rPr>
+                <w:rFonts w:ascii="Times New Roman" w:eastAsia="Times New Roman" w:hAnsi="Times New Roman" w:cs="Times New Roman"/>
+                <w:kern w:val="0"/>
+                <w:sz w:val="24"/>
+                <w:szCs w:val="24"/>
+                <w:lang w:val="de-DE" w:eastAsia="de-DE" w:bidi="he-IL"/>
+                <w14:ligatures w14:val="none"/>
+              </w:rPr>
+            </w:pPr>
+            <w:r>
+              <w:rPr>
+                <w:rFonts w:ascii="Times New Roman" w:eastAsia="Times New Roman" w:hAnsi="Times New Roman" w:cs="Times New Roman"/>
+                <w:kern w:val="0"/>
+                <w:sz w:val="24"/>
+                <w:szCs w:val="24"/>
+                <w:lang w:val="de-DE" w:eastAsia="de-DE" w:bidi="he-IL"/>
+                <w14:ligatures w14:val="none"/>
+              </w:rPr>
+              <w:t>486</w:t>
+            </w:r>
+          </w:p>
+        </w:tc>
+      </w:tr>
+      <w:tr>
+        <w:trPr>
+          <w:tblCellSpacing w:w="15" w:type="dxa"/>
+        </w:trPr>
+        <w:tc>
+          <w:tcPr>
+            <w:tcW w:w="0" w:type="auto"/>
+            <w:vAlign w:val="center"/>
+            <w:hideMark/>
+          </w:tcPr>
+          <w:p>
+            <w:pPr>
+              <w:spacing w:after="0" w:line="240" w:lineRule="auto"/>
+              <w:rPr>
+                <w:rFonts w:ascii="Times New Roman" w:eastAsia="Times New Roman" w:hAnsi="Times New Roman" w:cs="Times New Roman"/>
+                <w:kern w:val="0"/>
+                <w:sz w:val="24"/>
+                <w:szCs w:val="24"/>
+                <w:lang w:val="de-DE" w:eastAsia="de-DE" w:bidi="he-IL"/>
+                <w14:ligatures w14:val="none"/>
+              </w:rPr>
+            </w:pPr>
+            <w:proofErr w:type="spellStart"/>
+            <w:r>
+              <w:rPr>
+                <w:rFonts w:ascii="Times New Roman" w:eastAsia="Times New Roman" w:hAnsi="Times New Roman" w:cs="Times New Roman"/>
+                <w:kern w:val="0"/>
+                <w:sz w:val="24"/>
+                <w:szCs w:val="24"/>
+                <w:lang w:val="de-DE" w:eastAsia="de-DE" w:bidi="he-IL"/>
+                <w14:ligatures w14:val="none"/>
+              </w:rPr>
+              <w:t>cavallo</w:t>
+            </w:r>
+            <w:proofErr w:type="spellEnd"/>
+          </w:p>
+        </w:tc>
+        <w:tc>
+          <w:tcPr>
+            <w:tcW w:w="0" w:type="auto"/>
+            <w:vAlign w:val="center"/>
+            <w:hideMark/>
+          </w:tcPr>
+          <w:p>
+            <w:pPr>
+              <w:spacing w:after="0" w:line="240" w:lineRule="auto"/>
+              <w:rPr>
+                <w:rFonts w:ascii="Times New Roman" w:eastAsia="Times New Roman" w:hAnsi="Times New Roman" w:cs="Times New Roman"/>
+                <w:kern w:val="0"/>
+                <w:sz w:val="24"/>
+                <w:szCs w:val="24"/>
+                <w:lang w:val="de-DE" w:eastAsia="de-DE" w:bidi="he-IL"/>
+                <w14:ligatures w14:val="none"/>
+              </w:rPr>
+            </w:pPr>
+            <w:r>
+              <w:rPr>
+                <w:rFonts w:ascii="Times New Roman" w:eastAsia="Times New Roman" w:hAnsi="Times New Roman" w:cs="Times New Roman"/>
+                <w:kern w:val="0"/>
+                <w:sz w:val="24"/>
+                <w:szCs w:val="24"/>
+                <w:lang w:val="de-DE" w:eastAsia="de-DE" w:bidi="he-IL"/>
+                <w14:ligatures w14:val="none"/>
+              </w:rPr>
+              <w:t>0.96</w:t>
+            </w:r>
+          </w:p>
+        </w:tc>
+        <w:tc>
+          <w:tcPr>
+            <w:tcW w:w="0" w:type="auto"/>
+            <w:vAlign w:val="center"/>
+            <w:hideMark/>
+          </w:tcPr>
+          <w:p>
+            <w:pPr>
+              <w:spacing w:after="0" w:line="240" w:lineRule="auto"/>
+              <w:rPr>
+                <w:rFonts w:ascii="Times New Roman" w:eastAsia="Times New Roman" w:hAnsi="Times New Roman" w:cs="Times New Roman"/>
+                <w:kern w:val="0"/>
+                <w:sz w:val="24"/>
+                <w:szCs w:val="24"/>
+                <w:lang w:val="de-DE" w:eastAsia="de-DE" w:bidi="he-IL"/>
+                <w14:ligatures w14:val="none"/>
+              </w:rPr>
+            </w:pPr>
+            <w:r>
+              <w:rPr>
+                <w:rFonts w:ascii="Times New Roman" w:eastAsia="Times New Roman" w:hAnsi="Times New Roman" w:cs="Times New Roman"/>
+                <w:kern w:val="0"/>
+                <w:sz w:val="24"/>
+                <w:szCs w:val="24"/>
+                <w:lang w:val="de-DE" w:eastAsia="de-DE" w:bidi="he-IL"/>
+                <w14:ligatures w14:val="none"/>
+              </w:rPr>
+              <w:t>0.97</w:t>
+            </w:r>
+          </w:p>
+        </w:tc>
+        <w:tc>
+          <w:tcPr>
+            <w:tcW w:w="0" w:type="auto"/>
+            <w:vAlign w:val="center"/>
+            <w:hideMark/>
+          </w:tcPr>
+          <w:p>
+            <w:pPr>
+              <w:spacing w:after="0" w:line="240" w:lineRule="auto"/>
+              <w:rPr>
+                <w:rFonts w:ascii="Times New Roman" w:eastAsia="Times New Roman" w:hAnsi="Times New Roman" w:cs="Times New Roman"/>
+                <w:kern w:val="0"/>
+                <w:sz w:val="24"/>
+                <w:szCs w:val="24"/>
+                <w:lang w:val="de-DE" w:eastAsia="de-DE" w:bidi="he-IL"/>
+                <w14:ligatures w14:val="none"/>
+              </w:rPr>
+            </w:pPr>
+            <w:r>
+              <w:rPr>
+                <w:rFonts w:ascii="Times New Roman" w:eastAsia="Times New Roman" w:hAnsi="Times New Roman" w:cs="Times New Roman"/>
+                <w:kern w:val="0"/>
+                <w:sz w:val="24"/>
+                <w:szCs w:val="24"/>
+                <w:lang w:val="de-DE" w:eastAsia="de-DE" w:bidi="he-IL"/>
+                <w14:ligatures w14:val="none"/>
+              </w:rPr>
+              <w:t>0.96</w:t>
+            </w:r>
+          </w:p>
+        </w:tc>
+        <w:tc>
+          <w:tcPr>
+            <w:tcW w:w="0" w:type="auto"/>
+            <w:vAlign w:val="center"/>
+            <w:hideMark/>
+          </w:tcPr>
+          <w:p>
+            <w:pPr>
+              <w:spacing w:after="0" w:line="240" w:lineRule="auto"/>
+              <w:rPr>
+                <w:rFonts w:ascii="Times New Roman" w:eastAsia="Times New Roman" w:hAnsi="Times New Roman" w:cs="Times New Roman"/>
+                <w:kern w:val="0"/>
+                <w:sz w:val="24"/>
+                <w:szCs w:val="24"/>
+                <w:lang w:val="de-DE" w:eastAsia="de-DE" w:bidi="he-IL"/>
+                <w14:ligatures w14:val="none"/>
+              </w:rPr>
+            </w:pPr>
+            <w:r>
+              <w:rPr>
+                <w:rFonts w:ascii="Times New Roman" w:eastAsia="Times New Roman" w:hAnsi="Times New Roman" w:cs="Times New Roman"/>
+                <w:kern w:val="0"/>
+                <w:sz w:val="24"/>
+                <w:szCs w:val="24"/>
+                <w:lang w:val="de-DE" w:eastAsia="de-DE" w:bidi="he-IL"/>
+                <w14:ligatures w14:val="none"/>
+              </w:rPr>
+              <w:t>262</w:t>
+            </w:r>
+          </w:p>
+        </w:tc>
+      </w:tr>
+      <w:tr>
+        <w:trPr>
+          <w:tblCellSpacing w:w="15" w:type="dxa"/>
+        </w:trPr>
+        <w:tc>
+          <w:tcPr>
+            <w:tcW w:w="0" w:type="auto"/>
+            <w:vAlign w:val="center"/>
+            <w:hideMark/>
+          </w:tcPr>
+          <w:p>
+            <w:pPr>
+              <w:spacing w:after="0" w:line="240" w:lineRule="auto"/>
+              <w:rPr>
+                <w:rFonts w:ascii="Times New Roman" w:eastAsia="Times New Roman" w:hAnsi="Times New Roman" w:cs="Times New Roman"/>
+                <w:kern w:val="0"/>
+                <w:sz w:val="24"/>
+                <w:szCs w:val="24"/>
+                <w:lang w:val="de-DE" w:eastAsia="de-DE" w:bidi="he-IL"/>
+                <w14:ligatures w14:val="none"/>
+              </w:rPr>
+            </w:pPr>
+            <w:proofErr w:type="spellStart"/>
+            <w:r>
+              <w:rPr>
+                <w:rFonts w:ascii="Times New Roman" w:eastAsia="Times New Roman" w:hAnsi="Times New Roman" w:cs="Times New Roman"/>
+                <w:kern w:val="0"/>
+                <w:sz w:val="24"/>
+                <w:szCs w:val="24"/>
+                <w:lang w:val="de-DE" w:eastAsia="de-DE" w:bidi="he-IL"/>
+                <w14:ligatures w14:val="none"/>
+              </w:rPr>
+              <w:t>elefante</w:t>
+            </w:r>
+            <w:proofErr w:type="spellEnd"/>
+          </w:p>
+        </w:tc>
+        <w:tc>
+          <w:tcPr>
+            <w:tcW w:w="0" w:type="auto"/>
+            <w:vAlign w:val="center"/>
+            <w:hideMark/>
+          </w:tcPr>
+          <w:p>
+            <w:pPr>
+              <w:spacing w:after="0" w:line="240" w:lineRule="auto"/>
+              <w:rPr>
+                <w:rFonts w:ascii="Times New Roman" w:eastAsia="Times New Roman" w:hAnsi="Times New Roman" w:cs="Times New Roman"/>
+                <w:kern w:val="0"/>
+                <w:sz w:val="24"/>
+                <w:szCs w:val="24"/>
+                <w:lang w:val="de-DE" w:eastAsia="de-DE" w:bidi="he-IL"/>
+                <w14:ligatures w14:val="none"/>
+              </w:rPr>
+            </w:pPr>
+            <w:r>
+              <w:rPr>
+                <w:rFonts w:ascii="Times New Roman" w:eastAsia="Times New Roman" w:hAnsi="Times New Roman" w:cs="Times New Roman"/>
+                <w:kern w:val="0"/>
+                <w:sz w:val="24"/>
+                <w:szCs w:val="24"/>
+                <w:lang w:val="de-DE" w:eastAsia="de-DE" w:bidi="he-IL"/>
+                <w14:ligatures w14:val="none"/>
+              </w:rPr>
+              <w:t>0.99</w:t>
+            </w:r>
+          </w:p>
+        </w:tc>
+        <w:tc>
+          <w:tcPr>
+            <w:tcW w:w="0" w:type="auto"/>
+            <w:vAlign w:val="center"/>
+            <w:hideMark/>
+          </w:tcPr>
+          <w:p>
+            <w:pPr>
+              <w:spacing w:after="0" w:line="240" w:lineRule="auto"/>
+              <w:rPr>
+                <w:rFonts w:ascii="Times New Roman" w:eastAsia="Times New Roman" w:hAnsi="Times New Roman" w:cs="Times New Roman"/>
+                <w:kern w:val="0"/>
+                <w:sz w:val="24"/>
+                <w:szCs w:val="24"/>
+                <w:lang w:val="de-DE" w:eastAsia="de-DE" w:bidi="he-IL"/>
+                <w14:ligatures w14:val="none"/>
+              </w:rPr>
+            </w:pPr>
+            <w:r>
+              <w:rPr>
+                <w:rFonts w:ascii="Times New Roman" w:eastAsia="Times New Roman" w:hAnsi="Times New Roman" w:cs="Times New Roman"/>
+                <w:kern w:val="0"/>
+                <w:sz w:val="24"/>
+                <w:szCs w:val="24"/>
+                <w:lang w:val="de-DE" w:eastAsia="de-DE" w:bidi="he-IL"/>
+                <w14:ligatures w14:val="none"/>
+              </w:rPr>
+              <w:t>0.99</w:t>
+            </w:r>
+          </w:p>
+        </w:tc>
+        <w:tc>
+          <w:tcPr>
+            <w:tcW w:w="0" w:type="auto"/>
+            <w:vAlign w:val="center"/>
+            <w:hideMark/>
+          </w:tcPr>
+          <w:p>
+            <w:pPr>
+              <w:spacing w:after="0" w:line="240" w:lineRule="auto"/>
+              <w:rPr>
+                <w:rFonts w:ascii="Times New Roman" w:eastAsia="Times New Roman" w:hAnsi="Times New Roman" w:cs="Times New Roman"/>
+                <w:kern w:val="0"/>
+                <w:sz w:val="24"/>
+                <w:szCs w:val="24"/>
+                <w:lang w:val="de-DE" w:eastAsia="de-DE" w:bidi="he-IL"/>
+                <w14:ligatures w14:val="none"/>
+              </w:rPr>
+            </w:pPr>
+            <w:r>
+              <w:rPr>
+                <w:rFonts w:ascii="Times New Roman" w:eastAsia="Times New Roman" w:hAnsi="Times New Roman" w:cs="Times New Roman"/>
+                <w:kern w:val="0"/>
+                <w:sz w:val="24"/>
+                <w:szCs w:val="24"/>
+                <w:lang w:val="de-DE" w:eastAsia="de-DE" w:bidi="he-IL"/>
+                <w14:ligatures w14:val="none"/>
+              </w:rPr>
+              <w:t>0.99</w:t>
+            </w:r>
+          </w:p>
+        </w:tc>
+        <w:tc>
+          <w:tcPr>
+            <w:tcW w:w="0" w:type="auto"/>
+            <w:vAlign w:val="center"/>
+            <w:hideMark/>
+          </w:tcPr>
+          <w:p>
+            <w:pPr>
+              <w:spacing w:after="0" w:line="240" w:lineRule="auto"/>
+              <w:rPr>
+                <w:rFonts w:ascii="Times New Roman" w:eastAsia="Times New Roman" w:hAnsi="Times New Roman" w:cs="Times New Roman"/>
+                <w:kern w:val="0"/>
+                <w:sz w:val="24"/>
+                <w:szCs w:val="24"/>
+                <w:lang w:val="de-DE" w:eastAsia="de-DE" w:bidi="he-IL"/>
+                <w14:ligatures w14:val="none"/>
+              </w:rPr>
+            </w:pPr>
+            <w:r>
+              <w:rPr>
+                <w:rFonts w:ascii="Times New Roman" w:eastAsia="Times New Roman" w:hAnsi="Times New Roman" w:cs="Times New Roman"/>
+                <w:kern w:val="0"/>
+                <w:sz w:val="24"/>
+                <w:szCs w:val="24"/>
+                <w:lang w:val="de-DE" w:eastAsia="de-DE" w:bidi="he-IL"/>
+                <w14:ligatures w14:val="none"/>
+              </w:rPr>
+              <w:t>144</w:t>
+            </w:r>
+          </w:p>
+        </w:tc>
+      </w:tr>
+      <w:tr>
+        <w:trPr>
+          <w:tblCellSpacing w:w="15" w:type="dxa"/>
+        </w:trPr>
+        <w:tc>
+          <w:tcPr>
+            <w:tcW w:w="0" w:type="auto"/>
+            <w:vAlign w:val="center"/>
+            <w:hideMark/>
+          </w:tcPr>
+          <w:p>
+            <w:pPr>
+              <w:spacing w:after="0" w:line="240" w:lineRule="auto"/>
+              <w:rPr>
+                <w:rFonts w:ascii="Times New Roman" w:eastAsia="Times New Roman" w:hAnsi="Times New Roman" w:cs="Times New Roman"/>
+                <w:kern w:val="0"/>
+                <w:sz w:val="24"/>
+                <w:szCs w:val="24"/>
+                <w:lang w:val="de-DE" w:eastAsia="de-DE" w:bidi="he-IL"/>
+                <w14:ligatures w14:val="none"/>
+              </w:rPr>
+            </w:pPr>
+            <w:proofErr w:type="spellStart"/>
+            <w:r>
+              <w:rPr>
+                <w:rFonts w:ascii="Times New Roman" w:eastAsia="Times New Roman" w:hAnsi="Times New Roman" w:cs="Times New Roman"/>
+                <w:kern w:val="0"/>
+                <w:sz w:val="24"/>
+                <w:szCs w:val="24"/>
+                <w:lang w:val="de-DE" w:eastAsia="de-DE" w:bidi="he-IL"/>
+                <w14:ligatures w14:val="none"/>
+              </w:rPr>
+              <w:t>farfalla</w:t>
+            </w:r>
+            <w:proofErr w:type="spellEnd"/>
+          </w:p>
+        </w:tc>
+        <w:tc>
+          <w:tcPr>
+            <w:tcW w:w="0" w:type="auto"/>
+            <w:vAlign w:val="center"/>
+            <w:hideMark/>
+          </w:tcPr>
+          <w:p>
+            <w:pPr>
+              <w:spacing w:after="0" w:line="240" w:lineRule="auto"/>
+              <w:rPr>
+                <w:rFonts w:ascii="Times New Roman" w:eastAsia="Times New Roman" w:hAnsi="Times New Roman" w:cs="Times New Roman"/>
+                <w:kern w:val="0"/>
+                <w:sz w:val="24"/>
+                <w:szCs w:val="24"/>
+                <w:lang w:val="de-DE" w:eastAsia="de-DE" w:bidi="he-IL"/>
+                <w14:ligatures w14:val="none"/>
+              </w:rPr>
+            </w:pPr>
+            <w:r>
+              <w:rPr>
+                <w:rFonts w:ascii="Times New Roman" w:eastAsia="Times New Roman" w:hAnsi="Times New Roman" w:cs="Times New Roman"/>
+                <w:kern w:val="0"/>
+                <w:sz w:val="24"/>
+                <w:szCs w:val="24"/>
+                <w:lang w:val="de-DE" w:eastAsia="de-DE" w:bidi="he-IL"/>
+                <w14:ligatures w14:val="none"/>
+              </w:rPr>
+              <w:t>0.95</w:t>
+            </w:r>
+          </w:p>
+        </w:tc>
+        <w:tc>
+          <w:tcPr>
+            <w:tcW w:w="0" w:type="auto"/>
+            <w:vAlign w:val="center"/>
+            <w:hideMark/>
+          </w:tcPr>
+          <w:p>
+            <w:pPr>
+              <w:spacing w:after="0" w:line="240" w:lineRule="auto"/>
+              <w:rPr>
+                <w:rFonts w:ascii="Times New Roman" w:eastAsia="Times New Roman" w:hAnsi="Times New Roman" w:cs="Times New Roman"/>
+                <w:kern w:val="0"/>
+                <w:sz w:val="24"/>
+                <w:szCs w:val="24"/>
+                <w:lang w:val="de-DE" w:eastAsia="de-DE" w:bidi="he-IL"/>
+                <w14:ligatures w14:val="none"/>
+              </w:rPr>
+            </w:pPr>
+            <w:r>
+              <w:rPr>
+                <w:rFonts w:ascii="Times New Roman" w:eastAsia="Times New Roman" w:hAnsi="Times New Roman" w:cs="Times New Roman"/>
+                <w:kern w:val="0"/>
+                <w:sz w:val="24"/>
+                <w:szCs w:val="24"/>
+                <w:lang w:val="de-DE" w:eastAsia="de-DE" w:bidi="he-IL"/>
+                <w14:ligatures w14:val="none"/>
+              </w:rPr>
+              <w:t>0.99</w:t>
+            </w:r>
+          </w:p>
+        </w:tc>
+        <w:tc>
+          <w:tcPr>
+            <w:tcW w:w="0" w:type="auto"/>
+            <w:vAlign w:val="center"/>
+            <w:hideMark/>
+          </w:tcPr>
+          <w:p>
+            <w:pPr>
+              <w:spacing w:after="0" w:line="240" w:lineRule="auto"/>
+              <w:rPr>
+                <w:rFonts w:ascii="Times New Roman" w:eastAsia="Times New Roman" w:hAnsi="Times New Roman" w:cs="Times New Roman"/>
+                <w:kern w:val="0"/>
+                <w:sz w:val="24"/>
+                <w:szCs w:val="24"/>
+                <w:lang w:val="de-DE" w:eastAsia="de-DE" w:bidi="he-IL"/>
+                <w14:ligatures w14:val="none"/>
+              </w:rPr>
+            </w:pPr>
+            <w:r>
+              <w:rPr>
+                <w:rFonts w:ascii="Times New Roman" w:eastAsia="Times New Roman" w:hAnsi="Times New Roman" w:cs="Times New Roman"/>
+                <w:kern w:val="0"/>
+                <w:sz w:val="24"/>
+                <w:szCs w:val="24"/>
+                <w:lang w:val="de-DE" w:eastAsia="de-DE" w:bidi="he-IL"/>
+                <w14:ligatures w14:val="none"/>
+              </w:rPr>
+              <w:t>0.97</w:t>
+            </w:r>
+          </w:p>
+        </w:tc>
+        <w:tc>
+          <w:tcPr>
+            <w:tcW w:w="0" w:type="auto"/>
+            <w:vAlign w:val="center"/>
+            <w:hideMark/>
+          </w:tcPr>
+          <w:p>
+            <w:pPr>
+              <w:spacing w:after="0" w:line="240" w:lineRule="auto"/>
+              <w:rPr>
+                <w:rFonts w:ascii="Times New Roman" w:eastAsia="Times New Roman" w:hAnsi="Times New Roman" w:cs="Times New Roman"/>
+                <w:kern w:val="0"/>
+                <w:sz w:val="24"/>
+                <w:szCs w:val="24"/>
+                <w:lang w:val="de-DE" w:eastAsia="de-DE" w:bidi="he-IL"/>
+                <w14:ligatures w14:val="none"/>
+              </w:rPr>
+            </w:pPr>
+            <w:r>
+              <w:rPr>
+                <w:rFonts w:ascii="Times New Roman" w:eastAsia="Times New Roman" w:hAnsi="Times New Roman" w:cs="Times New Roman"/>
+                <w:kern w:val="0"/>
+                <w:sz w:val="24"/>
+                <w:szCs w:val="24"/>
+                <w:lang w:val="de-DE" w:eastAsia="de-DE" w:bidi="he-IL"/>
+                <w14:ligatures w14:val="none"/>
+              </w:rPr>
+              <w:t>211</w:t>
+            </w:r>
+          </w:p>
+        </w:tc>
+      </w:tr>
+      <w:tr>
+        <w:trPr>
+          <w:tblCellSpacing w:w="15" w:type="dxa"/>
+        </w:trPr>
+        <w:tc>
+          <w:tcPr>
+            <w:tcW w:w="0" w:type="auto"/>
+            <w:vAlign w:val="center"/>
+            <w:hideMark/>
+          </w:tcPr>
+          <w:p>
+            <w:pPr>
+              <w:spacing w:after="0" w:line="240" w:lineRule="auto"/>
+              <w:rPr>
+                <w:rFonts w:ascii="Times New Roman" w:eastAsia="Times New Roman" w:hAnsi="Times New Roman" w:cs="Times New Roman"/>
+                <w:kern w:val="0"/>
+                <w:sz w:val="24"/>
+                <w:szCs w:val="24"/>
+                <w:lang w:val="de-DE" w:eastAsia="de-DE" w:bidi="he-IL"/>
+                <w14:ligatures w14:val="none"/>
+              </w:rPr>
+            </w:pPr>
+            <w:proofErr w:type="spellStart"/>
+            <w:r>
+              <w:rPr>
+                <w:rFonts w:ascii="Times New Roman" w:eastAsia="Times New Roman" w:hAnsi="Times New Roman" w:cs="Times New Roman"/>
+                <w:kern w:val="0"/>
+                <w:sz w:val="24"/>
+                <w:szCs w:val="24"/>
+                <w:lang w:val="de-DE" w:eastAsia="de-DE" w:bidi="he-IL"/>
+                <w14:ligatures w14:val="none"/>
+              </w:rPr>
+              <w:t>gallina</w:t>
+            </w:r>
+            <w:proofErr w:type="spellEnd"/>
+          </w:p>
+        </w:tc>
+        <w:tc>
+          <w:tcPr>
+            <w:tcW w:w="0" w:type="auto"/>
+            <w:vAlign w:val="center"/>
+            <w:hideMark/>
+          </w:tcPr>
+          <w:p>
+            <w:pPr>
+              <w:spacing w:after="0" w:line="240" w:lineRule="auto"/>
+              <w:rPr>
+                <w:rFonts w:ascii="Times New Roman" w:eastAsia="Times New Roman" w:hAnsi="Times New Roman" w:cs="Times New Roman"/>
+                <w:kern w:val="0"/>
+                <w:sz w:val="24"/>
+                <w:szCs w:val="24"/>
+                <w:lang w:val="de-DE" w:eastAsia="de-DE" w:bidi="he-IL"/>
+                <w14:ligatures w14:val="none"/>
+              </w:rPr>
+            </w:pPr>
+            <w:r>
+              <w:rPr>
+                <w:rFonts w:ascii="Times New Roman" w:eastAsia="Times New Roman" w:hAnsi="Times New Roman" w:cs="Times New Roman"/>
+                <w:kern w:val="0"/>
+                <w:sz w:val="24"/>
+                <w:szCs w:val="24"/>
+                <w:lang w:val="de-DE" w:eastAsia="de-DE" w:bidi="he-IL"/>
+                <w14:ligatures w14:val="none"/>
+              </w:rPr>
+              <w:t>0.97</w:t>
+            </w:r>
+          </w:p>
+        </w:tc>
+        <w:tc>
+          <w:tcPr>
+            <w:tcW w:w="0" w:type="auto"/>
+            <w:vAlign w:val="center"/>
+            <w:hideMark/>
+          </w:tcPr>
+          <w:p>
+            <w:pPr>
+              <w:spacing w:after="0" w:line="240" w:lineRule="auto"/>
+              <w:rPr>
+                <w:rFonts w:ascii="Times New Roman" w:eastAsia="Times New Roman" w:hAnsi="Times New Roman" w:cs="Times New Roman"/>
+                <w:kern w:val="0"/>
+                <w:sz w:val="24"/>
+                <w:szCs w:val="24"/>
+                <w:lang w:val="de-DE" w:eastAsia="de-DE" w:bidi="he-IL"/>
+                <w14:ligatures w14:val="none"/>
+              </w:rPr>
+            </w:pPr>
+            <w:r>
+              <w:rPr>
+                <w:rFonts w:ascii="Times New Roman" w:eastAsia="Times New Roman" w:hAnsi="Times New Roman" w:cs="Times New Roman"/>
+                <w:kern w:val="0"/>
+                <w:sz w:val="24"/>
+                <w:szCs w:val="24"/>
+                <w:lang w:val="de-DE" w:eastAsia="de-DE" w:bidi="he-IL"/>
+                <w14:ligatures w14:val="none"/>
+              </w:rPr>
+              <w:t>0.99</w:t>
+            </w:r>
+          </w:p>
+        </w:tc>
+        <w:tc>
+          <w:tcPr>
+            <w:tcW w:w="0" w:type="auto"/>
+            <w:vAlign w:val="center"/>
+            <w:hideMark/>
+          </w:tcPr>
+          <w:p>
+            <w:pPr>
+              <w:spacing w:after="0" w:line="240" w:lineRule="auto"/>
+              <w:rPr>
+                <w:rFonts w:ascii="Times New Roman" w:eastAsia="Times New Roman" w:hAnsi="Times New Roman" w:cs="Times New Roman"/>
+                <w:kern w:val="0"/>
+                <w:sz w:val="24"/>
+                <w:szCs w:val="24"/>
+                <w:lang w:val="de-DE" w:eastAsia="de-DE" w:bidi="he-IL"/>
+                <w14:ligatures w14:val="none"/>
+              </w:rPr>
+            </w:pPr>
+            <w:r>
+              <w:rPr>
+                <w:rFonts w:ascii="Times New Roman" w:eastAsia="Times New Roman" w:hAnsi="Times New Roman" w:cs="Times New Roman"/>
+                <w:kern w:val="0"/>
+                <w:sz w:val="24"/>
+                <w:szCs w:val="24"/>
+                <w:lang w:val="de-DE" w:eastAsia="de-DE" w:bidi="he-IL"/>
+                <w14:ligatures w14:val="none"/>
+              </w:rPr>
+              <w:t>0.98</w:t>
+            </w:r>
+          </w:p>
+        </w:tc>
+        <w:tc>
+          <w:tcPr>
+            <w:tcW w:w="0" w:type="auto"/>
+            <w:vAlign w:val="center"/>
+            <w:hideMark/>
+          </w:tcPr>
+          <w:p>
+            <w:pPr>
+              <w:spacing w:after="0" w:line="240" w:lineRule="auto"/>
+              <w:rPr>
+                <w:rFonts w:ascii="Times New Roman" w:eastAsia="Times New Roman" w:hAnsi="Times New Roman" w:cs="Times New Roman"/>
+                <w:kern w:val="0"/>
+                <w:sz w:val="24"/>
+                <w:szCs w:val="24"/>
+                <w:lang w:val="de-DE" w:eastAsia="de-DE" w:bidi="he-IL"/>
+                <w14:ligatures w14:val="none"/>
+              </w:rPr>
+            </w:pPr>
+            <w:r>
+              <w:rPr>
+                <w:rFonts w:ascii="Times New Roman" w:eastAsia="Times New Roman" w:hAnsi="Times New Roman" w:cs="Times New Roman"/>
+                <w:kern w:val="0"/>
+                <w:sz w:val="24"/>
+                <w:szCs w:val="24"/>
+                <w:lang w:val="de-DE" w:eastAsia="de-DE" w:bidi="he-IL"/>
+                <w14:ligatures w14:val="none"/>
+              </w:rPr>
+              <w:t>309</w:t>
+            </w:r>
+          </w:p>
+        </w:tc>
+      </w:tr>
+      <w:tr>
+        <w:trPr>
+          <w:tblCellSpacing w:w="15" w:type="dxa"/>
+        </w:trPr>
+        <w:tc>
+          <w:tcPr>
+            <w:tcW w:w="0" w:type="auto"/>
+            <w:vAlign w:val="center"/>
+            <w:hideMark/>
+          </w:tcPr>
+          <w:p>
+            <w:pPr>
+              <w:spacing w:after="0" w:line="240" w:lineRule="auto"/>
+              <w:rPr>
+                <w:rFonts w:ascii="Times New Roman" w:eastAsia="Times New Roman" w:hAnsi="Times New Roman" w:cs="Times New Roman"/>
+                <w:kern w:val="0"/>
+                <w:sz w:val="24"/>
+                <w:szCs w:val="24"/>
+                <w:lang w:val="de-DE" w:eastAsia="de-DE" w:bidi="he-IL"/>
+                <w14:ligatures w14:val="none"/>
+              </w:rPr>
+            </w:pPr>
+            <w:proofErr w:type="spellStart"/>
+            <w:r>
+              <w:rPr>
+                <w:rFonts w:ascii="Times New Roman" w:eastAsia="Times New Roman" w:hAnsi="Times New Roman" w:cs="Times New Roman"/>
+                <w:kern w:val="0"/>
+                <w:sz w:val="24"/>
+                <w:szCs w:val="24"/>
+                <w:lang w:val="de-DE" w:eastAsia="de-DE" w:bidi="he-IL"/>
+                <w14:ligatures w14:val="none"/>
+              </w:rPr>
+              <w:t>gatto</w:t>
+            </w:r>
+            <w:proofErr w:type="spellEnd"/>
+          </w:p>
+        </w:tc>
+        <w:tc>
+          <w:tcPr>
+            <w:tcW w:w="0" w:type="auto"/>
+            <w:vAlign w:val="center"/>
+            <w:hideMark/>
+          </w:tcPr>
+          <w:p>
+            <w:pPr>
+              <w:spacing w:after="0" w:line="240" w:lineRule="auto"/>
+              <w:rPr>
+                <w:rFonts w:ascii="Times New Roman" w:eastAsia="Times New Roman" w:hAnsi="Times New Roman" w:cs="Times New Roman"/>
+                <w:kern w:val="0"/>
+                <w:sz w:val="24"/>
+                <w:szCs w:val="24"/>
+                <w:lang w:val="de-DE" w:eastAsia="de-DE" w:bidi="he-IL"/>
+                <w14:ligatures w14:val="none"/>
+              </w:rPr>
+            </w:pPr>
+            <w:r>
+              <w:rPr>
+                <w:rFonts w:ascii="Times New Roman" w:eastAsia="Times New Roman" w:hAnsi="Times New Roman" w:cs="Times New Roman"/>
+                <w:kern w:val="0"/>
+                <w:sz w:val="24"/>
+                <w:szCs w:val="24"/>
+                <w:lang w:val="de-DE" w:eastAsia="de-DE" w:bidi="he-IL"/>
+                <w14:ligatures w14:val="none"/>
+              </w:rPr>
+              <w:t>0.99</w:t>
+            </w:r>
+          </w:p>
+        </w:tc>
+        <w:tc>
+          <w:tcPr>
+            <w:tcW w:w="0" w:type="auto"/>
+            <w:vAlign w:val="center"/>
+            <w:hideMark/>
+          </w:tcPr>
+          <w:p>
+            <w:pPr>
+              <w:spacing w:after="0" w:line="240" w:lineRule="auto"/>
+              <w:rPr>
+                <w:rFonts w:ascii="Times New Roman" w:eastAsia="Times New Roman" w:hAnsi="Times New Roman" w:cs="Times New Roman"/>
+                <w:kern w:val="0"/>
+                <w:sz w:val="24"/>
+                <w:szCs w:val="24"/>
+                <w:lang w:val="de-DE" w:eastAsia="de-DE" w:bidi="he-IL"/>
+                <w14:ligatures w14:val="none"/>
+              </w:rPr>
+            </w:pPr>
+            <w:r>
+              <w:rPr>
+                <w:rFonts w:ascii="Times New Roman" w:eastAsia="Times New Roman" w:hAnsi="Times New Roman" w:cs="Times New Roman"/>
+                <w:kern w:val="0"/>
+                <w:sz w:val="24"/>
+                <w:szCs w:val="24"/>
+                <w:lang w:val="de-DE" w:eastAsia="de-DE" w:bidi="he-IL"/>
+                <w14:ligatures w14:val="none"/>
+              </w:rPr>
+              <w:t>0.98</w:t>
+            </w:r>
+          </w:p>
+        </w:tc>
+        <w:tc>
+          <w:tcPr>
+            <w:tcW w:w="0" w:type="auto"/>
+            <w:vAlign w:val="center"/>
+            <w:hideMark/>
+          </w:tcPr>
+          <w:p>
+            <w:pPr>
+              <w:spacing w:after="0" w:line="240" w:lineRule="auto"/>
+              <w:rPr>
+                <w:rFonts w:ascii="Times New Roman" w:eastAsia="Times New Roman" w:hAnsi="Times New Roman" w:cs="Times New Roman"/>
+                <w:kern w:val="0"/>
+                <w:sz w:val="24"/>
+                <w:szCs w:val="24"/>
+                <w:lang w:val="de-DE" w:eastAsia="de-DE" w:bidi="he-IL"/>
+                <w14:ligatures w14:val="none"/>
+              </w:rPr>
+            </w:pPr>
+            <w:r>
+              <w:rPr>
+                <w:rFonts w:ascii="Times New Roman" w:eastAsia="Times New Roman" w:hAnsi="Times New Roman" w:cs="Times New Roman"/>
+                <w:kern w:val="0"/>
+                <w:sz w:val="24"/>
+                <w:szCs w:val="24"/>
+                <w:lang w:val="de-DE" w:eastAsia="de-DE" w:bidi="he-IL"/>
+                <w14:ligatures w14:val="none"/>
+              </w:rPr>
+              <w:t>0.98</w:t>
+            </w:r>
+          </w:p>
+        </w:tc>
+        <w:tc>
+          <w:tcPr>
+            <w:tcW w:w="0" w:type="auto"/>
+            <w:vAlign w:val="center"/>
+            <w:hideMark/>
+          </w:tcPr>
+          <w:p>
+            <w:pPr>
+              <w:spacing w:after="0" w:line="240" w:lineRule="auto"/>
+              <w:rPr>
+                <w:rFonts w:ascii="Times New Roman" w:eastAsia="Times New Roman" w:hAnsi="Times New Roman" w:cs="Times New Roman"/>
+                <w:kern w:val="0"/>
+                <w:sz w:val="24"/>
+                <w:szCs w:val="24"/>
+                <w:lang w:val="de-DE" w:eastAsia="de-DE" w:bidi="he-IL"/>
+                <w14:ligatures w14:val="none"/>
+              </w:rPr>
+            </w:pPr>
+            <w:r>
+              <w:rPr>
+                <w:rFonts w:ascii="Times New Roman" w:eastAsia="Times New Roman" w:hAnsi="Times New Roman" w:cs="Times New Roman"/>
+                <w:kern w:val="0"/>
+                <w:sz w:val="24"/>
+                <w:szCs w:val="24"/>
+                <w:lang w:val="de-DE" w:eastAsia="de-DE" w:bidi="he-IL"/>
+                <w14:ligatures w14:val="none"/>
+              </w:rPr>
+              <w:t>166</w:t>
+            </w:r>
+          </w:p>
+        </w:tc>
+      </w:tr>
+      <w:tr>
+        <w:trPr>
+          <w:tblCellSpacing w:w="15" w:type="dxa"/>
+        </w:trPr>
+        <w:tc>
+          <w:tcPr>
+            <w:tcW w:w="0" w:type="auto"/>
+            <w:vAlign w:val="center"/>
+            <w:hideMark/>
+          </w:tcPr>
+          <w:p>
+            <w:pPr>
+              <w:spacing w:after="0" w:line="240" w:lineRule="auto"/>
+              <w:rPr>
+                <w:rFonts w:ascii="Times New Roman" w:eastAsia="Times New Roman" w:hAnsi="Times New Roman" w:cs="Times New Roman"/>
+                <w:kern w:val="0"/>
+                <w:sz w:val="24"/>
+                <w:szCs w:val="24"/>
+                <w:lang w:val="de-DE" w:eastAsia="de-DE" w:bidi="he-IL"/>
+                <w14:ligatures w14:val="none"/>
+              </w:rPr>
+            </w:pPr>
+            <w:proofErr w:type="spellStart"/>
+            <w:r>
+              <w:rPr>
+                <w:rFonts w:ascii="Times New Roman" w:eastAsia="Times New Roman" w:hAnsi="Times New Roman" w:cs="Times New Roman"/>
+                <w:kern w:val="0"/>
+                <w:sz w:val="24"/>
+                <w:szCs w:val="24"/>
+                <w:lang w:val="de-DE" w:eastAsia="de-DE" w:bidi="he-IL"/>
+                <w14:ligatures w14:val="none"/>
+              </w:rPr>
+              <w:t>mucca</w:t>
+            </w:r>
+            <w:proofErr w:type="spellEnd"/>
+          </w:p>
+        </w:tc>
+        <w:tc>
+          <w:tcPr>
+            <w:tcW w:w="0" w:type="auto"/>
+            <w:vAlign w:val="center"/>
+            <w:hideMark/>
+          </w:tcPr>
+          <w:p>
+            <w:pPr>
+              <w:spacing w:after="0" w:line="240" w:lineRule="auto"/>
+              <w:rPr>
+                <w:rFonts w:ascii="Times New Roman" w:eastAsia="Times New Roman" w:hAnsi="Times New Roman" w:cs="Times New Roman"/>
+                <w:kern w:val="0"/>
+                <w:sz w:val="24"/>
+                <w:szCs w:val="24"/>
+                <w:lang w:val="de-DE" w:eastAsia="de-DE" w:bidi="he-IL"/>
+                <w14:ligatures w14:val="none"/>
+              </w:rPr>
+            </w:pPr>
+            <w:r>
+              <w:rPr>
+                <w:rFonts w:ascii="Times New Roman" w:eastAsia="Times New Roman" w:hAnsi="Times New Roman" w:cs="Times New Roman"/>
+                <w:kern w:val="0"/>
+                <w:sz w:val="24"/>
+                <w:szCs w:val="24"/>
+                <w:lang w:val="de-DE" w:eastAsia="de-DE" w:bidi="he-IL"/>
+                <w14:ligatures w14:val="none"/>
+              </w:rPr>
+              <w:t>0.94</w:t>
+            </w:r>
+          </w:p>
+        </w:tc>
+        <w:tc>
+          <w:tcPr>
+            <w:tcW w:w="0" w:type="auto"/>
+            <w:vAlign w:val="center"/>
+            <w:hideMark/>
+          </w:tcPr>
+          <w:p>
+            <w:pPr>
+              <w:spacing w:after="0" w:line="240" w:lineRule="auto"/>
+              <w:rPr>
+                <w:rFonts w:ascii="Times New Roman" w:eastAsia="Times New Roman" w:hAnsi="Times New Roman" w:cs="Times New Roman"/>
+                <w:kern w:val="0"/>
+                <w:sz w:val="24"/>
+                <w:szCs w:val="24"/>
+                <w:lang w:val="de-DE" w:eastAsia="de-DE" w:bidi="he-IL"/>
+                <w14:ligatures w14:val="none"/>
+              </w:rPr>
+            </w:pPr>
+            <w:r>
+              <w:rPr>
+                <w:rFonts w:ascii="Times New Roman" w:eastAsia="Times New Roman" w:hAnsi="Times New Roman" w:cs="Times New Roman"/>
+                <w:kern w:val="0"/>
+                <w:sz w:val="24"/>
+                <w:szCs w:val="24"/>
+                <w:lang w:val="de-DE" w:eastAsia="de-DE" w:bidi="he-IL"/>
+                <w14:ligatures w14:val="none"/>
+              </w:rPr>
+              <w:t>0.93</w:t>
+            </w:r>
+          </w:p>
+        </w:tc>
+        <w:tc>
+          <w:tcPr>
+            <w:tcW w:w="0" w:type="auto"/>
+            <w:vAlign w:val="center"/>
+            <w:hideMark/>
+          </w:tcPr>
+          <w:p>
+            <w:pPr>
+              <w:spacing w:after="0" w:line="240" w:lineRule="auto"/>
+              <w:rPr>
+                <w:rFonts w:ascii="Times New Roman" w:eastAsia="Times New Roman" w:hAnsi="Times New Roman" w:cs="Times New Roman"/>
+                <w:kern w:val="0"/>
+                <w:sz w:val="24"/>
+                <w:szCs w:val="24"/>
+                <w:lang w:val="de-DE" w:eastAsia="de-DE" w:bidi="he-IL"/>
+                <w14:ligatures w14:val="none"/>
+              </w:rPr>
+            </w:pPr>
+            <w:r>
+              <w:rPr>
+                <w:rFonts w:ascii="Times New Roman" w:eastAsia="Times New Roman" w:hAnsi="Times New Roman" w:cs="Times New Roman"/>
+                <w:kern w:val="0"/>
+                <w:sz w:val="24"/>
+                <w:szCs w:val="24"/>
+                <w:lang w:val="de-DE" w:eastAsia="de-DE" w:bidi="he-IL"/>
+                <w14:ligatures w14:val="none"/>
+              </w:rPr>
+              <w:t>0.93</w:t>
+            </w:r>
+          </w:p>
+        </w:tc>
+        <w:tc>
+          <w:tcPr>
+            <w:tcW w:w="0" w:type="auto"/>
+            <w:vAlign w:val="center"/>
+            <w:hideMark/>
+          </w:tcPr>
+          <w:p>
+            <w:pPr>
+              <w:spacing w:after="0" w:line="240" w:lineRule="auto"/>
+              <w:rPr>
+                <w:rFonts w:ascii="Times New Roman" w:eastAsia="Times New Roman" w:hAnsi="Times New Roman" w:cs="Times New Roman"/>
+                <w:kern w:val="0"/>
+                <w:sz w:val="24"/>
+                <w:szCs w:val="24"/>
+                <w:lang w:val="de-DE" w:eastAsia="de-DE" w:bidi="he-IL"/>
+                <w14:ligatures w14:val="none"/>
+              </w:rPr>
+            </w:pPr>
+            <w:r>
+              <w:rPr>
+                <w:rFonts w:ascii="Times New Roman" w:eastAsia="Times New Roman" w:hAnsi="Times New Roman" w:cs="Times New Roman"/>
+                <w:kern w:val="0"/>
+                <w:sz w:val="24"/>
+                <w:szCs w:val="24"/>
+                <w:lang w:val="de-DE" w:eastAsia="de-DE" w:bidi="he-IL"/>
+                <w14:ligatures w14:val="none"/>
+              </w:rPr>
+              <w:t>186</w:t>
+            </w:r>
+          </w:p>
+        </w:tc>
+      </w:tr>
+      <w:tr>
+        <w:trPr>
+          <w:tblCellSpacing w:w="15" w:type="dxa"/>
+        </w:trPr>
+        <w:tc>
+          <w:tcPr>
+            <w:tcW w:w="0" w:type="auto"/>
+            <w:vAlign w:val="center"/>
+            <w:hideMark/>
+          </w:tcPr>
+          <w:p>
+            <w:pPr>
+              <w:spacing w:after="0" w:line="240" w:lineRule="auto"/>
+              <w:rPr>
+                <w:rFonts w:ascii="Times New Roman" w:eastAsia="Times New Roman" w:hAnsi="Times New Roman" w:cs="Times New Roman"/>
+                <w:kern w:val="0"/>
+                <w:sz w:val="24"/>
+                <w:szCs w:val="24"/>
+                <w:lang w:val="de-DE" w:eastAsia="de-DE" w:bidi="he-IL"/>
+                <w14:ligatures w14:val="none"/>
+              </w:rPr>
+            </w:pPr>
+            <w:proofErr w:type="spellStart"/>
+            <w:r>
+              <w:rPr>
+                <w:rFonts w:ascii="Times New Roman" w:eastAsia="Times New Roman" w:hAnsi="Times New Roman" w:cs="Times New Roman"/>
+                <w:kern w:val="0"/>
+                <w:sz w:val="24"/>
+                <w:szCs w:val="24"/>
+                <w:lang w:val="de-DE" w:eastAsia="de-DE" w:bidi="he-IL"/>
+                <w14:ligatures w14:val="none"/>
+              </w:rPr>
+              <w:t>pecora</w:t>
+            </w:r>
+            <w:proofErr w:type="spellEnd"/>
+          </w:p>
+        </w:tc>
+        <w:tc>
+          <w:tcPr>
+            <w:tcW w:w="0" w:type="auto"/>
+            <w:vAlign w:val="center"/>
+            <w:hideMark/>
+          </w:tcPr>
+          <w:p>
+            <w:pPr>
+              <w:spacing w:after="0" w:line="240" w:lineRule="auto"/>
+              <w:rPr>
+                <w:rFonts w:ascii="Times New Roman" w:eastAsia="Times New Roman" w:hAnsi="Times New Roman" w:cs="Times New Roman"/>
+                <w:kern w:val="0"/>
+                <w:sz w:val="24"/>
+                <w:szCs w:val="24"/>
+                <w:lang w:val="de-DE" w:eastAsia="de-DE" w:bidi="he-IL"/>
+                <w14:ligatures w14:val="none"/>
+              </w:rPr>
+            </w:pPr>
+            <w:r>
+              <w:rPr>
+                <w:rFonts w:ascii="Times New Roman" w:eastAsia="Times New Roman" w:hAnsi="Times New Roman" w:cs="Times New Roman"/>
+                <w:kern w:val="0"/>
+                <w:sz w:val="24"/>
+                <w:szCs w:val="24"/>
+                <w:lang w:val="de-DE" w:eastAsia="de-DE" w:bidi="he-IL"/>
+                <w14:ligatures w14:val="none"/>
+              </w:rPr>
+              <w:t>0.95</w:t>
+            </w:r>
+          </w:p>
+        </w:tc>
+        <w:tc>
+          <w:tcPr>
+            <w:tcW w:w="0" w:type="auto"/>
+            <w:vAlign w:val="center"/>
+            <w:hideMark/>
+          </w:tcPr>
+          <w:p>
+            <w:pPr>
+              <w:spacing w:after="0" w:line="240" w:lineRule="auto"/>
+              <w:rPr>
+                <w:rFonts w:ascii="Times New Roman" w:eastAsia="Times New Roman" w:hAnsi="Times New Roman" w:cs="Times New Roman"/>
+                <w:kern w:val="0"/>
+                <w:sz w:val="24"/>
+                <w:szCs w:val="24"/>
+                <w:lang w:val="de-DE" w:eastAsia="de-DE" w:bidi="he-IL"/>
+                <w14:ligatures w14:val="none"/>
+              </w:rPr>
+            </w:pPr>
+            <w:r>
+              <w:rPr>
+                <w:rFonts w:ascii="Times New Roman" w:eastAsia="Times New Roman" w:hAnsi="Times New Roman" w:cs="Times New Roman"/>
+                <w:kern w:val="0"/>
+                <w:sz w:val="24"/>
+                <w:szCs w:val="24"/>
+                <w:lang w:val="de-DE" w:eastAsia="de-DE" w:bidi="he-IL"/>
+                <w14:ligatures w14:val="none"/>
+              </w:rPr>
+              <w:t>0.94</w:t>
+            </w:r>
+          </w:p>
+        </w:tc>
+        <w:tc>
+          <w:tcPr>
+            <w:tcW w:w="0" w:type="auto"/>
+            <w:vAlign w:val="center"/>
+            <w:hideMark/>
+          </w:tcPr>
+          <w:p>
+            <w:pPr>
+              <w:spacing w:after="0" w:line="240" w:lineRule="auto"/>
+              <w:rPr>
+                <w:rFonts w:ascii="Times New Roman" w:eastAsia="Times New Roman" w:hAnsi="Times New Roman" w:cs="Times New Roman"/>
+                <w:kern w:val="0"/>
+                <w:sz w:val="24"/>
+                <w:szCs w:val="24"/>
+                <w:lang w:val="de-DE" w:eastAsia="de-DE" w:bidi="he-IL"/>
+                <w14:ligatures w14:val="none"/>
+              </w:rPr>
+            </w:pPr>
+            <w:r>
+              <w:rPr>
+                <w:rFonts w:ascii="Times New Roman" w:eastAsia="Times New Roman" w:hAnsi="Times New Roman" w:cs="Times New Roman"/>
+                <w:kern w:val="0"/>
+                <w:sz w:val="24"/>
+                <w:szCs w:val="24"/>
+                <w:lang w:val="de-DE" w:eastAsia="de-DE" w:bidi="he-IL"/>
+                <w14:ligatures w14:val="none"/>
+              </w:rPr>
+              <w:t>0.94</w:t>
+            </w:r>
+          </w:p>
+        </w:tc>
+        <w:tc>
+          <w:tcPr>
+            <w:tcW w:w="0" w:type="auto"/>
+            <w:vAlign w:val="center"/>
+            <w:hideMark/>
+          </w:tcPr>
+          <w:p>
+            <w:pPr>
+              <w:spacing w:after="0" w:line="240" w:lineRule="auto"/>
+              <w:rPr>
+                <w:rFonts w:ascii="Times New Roman" w:eastAsia="Times New Roman" w:hAnsi="Times New Roman" w:cs="Times New Roman"/>
+                <w:kern w:val="0"/>
+                <w:sz w:val="24"/>
+                <w:szCs w:val="24"/>
+                <w:lang w:val="de-DE" w:eastAsia="de-DE" w:bidi="he-IL"/>
+                <w14:ligatures w14:val="none"/>
+              </w:rPr>
+            </w:pPr>
+            <w:r>
+              <w:rPr>
+                <w:rFonts w:ascii="Times New Roman" w:eastAsia="Times New Roman" w:hAnsi="Times New Roman" w:cs="Times New Roman"/>
+                <w:kern w:val="0"/>
+                <w:sz w:val="24"/>
+                <w:szCs w:val="24"/>
+                <w:lang w:val="de-DE" w:eastAsia="de-DE" w:bidi="he-IL"/>
+                <w14:ligatures w14:val="none"/>
+              </w:rPr>
+              <w:t>182</w:t>
+            </w:r>
+          </w:p>
+        </w:tc>
+      </w:tr>
+      <w:tr>
+        <w:trPr>
+          <w:tblCellSpacing w:w="15" w:type="dxa"/>
+        </w:trPr>
+        <w:tc>
+          <w:tcPr>
+            <w:tcW w:w="0" w:type="auto"/>
+            <w:vAlign w:val="center"/>
+            <w:hideMark/>
+          </w:tcPr>
+          <w:p>
+            <w:pPr>
+              <w:spacing w:after="0" w:line="240" w:lineRule="auto"/>
+              <w:rPr>
+                <w:rFonts w:ascii="Times New Roman" w:eastAsia="Times New Roman" w:hAnsi="Times New Roman" w:cs="Times New Roman"/>
+                <w:kern w:val="0"/>
+                <w:sz w:val="24"/>
+                <w:szCs w:val="24"/>
+                <w:lang w:val="de-DE" w:eastAsia="de-DE" w:bidi="he-IL"/>
+                <w14:ligatures w14:val="none"/>
+              </w:rPr>
+            </w:pPr>
+            <w:proofErr w:type="spellStart"/>
+            <w:r>
+              <w:rPr>
+                <w:rFonts w:ascii="Times New Roman" w:eastAsia="Times New Roman" w:hAnsi="Times New Roman" w:cs="Times New Roman"/>
+                <w:kern w:val="0"/>
+                <w:sz w:val="24"/>
+                <w:szCs w:val="24"/>
+                <w:lang w:val="de-DE" w:eastAsia="de-DE" w:bidi="he-IL"/>
+                <w14:ligatures w14:val="none"/>
+              </w:rPr>
+              <w:t>ragno</w:t>
+            </w:r>
+            <w:proofErr w:type="spellEnd"/>
+          </w:p>
+        </w:tc>
+        <w:tc>
+          <w:tcPr>
+            <w:tcW w:w="0" w:type="auto"/>
+            <w:vAlign w:val="center"/>
+            <w:hideMark/>
+          </w:tcPr>
+          <w:p>
+            <w:pPr>
+              <w:spacing w:after="0" w:line="240" w:lineRule="auto"/>
+              <w:rPr>
+                <w:rFonts w:ascii="Times New Roman" w:eastAsia="Times New Roman" w:hAnsi="Times New Roman" w:cs="Times New Roman"/>
+                <w:kern w:val="0"/>
+                <w:sz w:val="24"/>
+                <w:szCs w:val="24"/>
+                <w:lang w:val="de-DE" w:eastAsia="de-DE" w:bidi="he-IL"/>
+                <w14:ligatures w14:val="none"/>
+              </w:rPr>
+            </w:pPr>
+            <w:r>
+              <w:rPr>
+                <w:rFonts w:ascii="Times New Roman" w:eastAsia="Times New Roman" w:hAnsi="Times New Roman" w:cs="Times New Roman"/>
+                <w:kern w:val="0"/>
+                <w:sz w:val="24"/>
+                <w:szCs w:val="24"/>
+                <w:lang w:val="de-DE" w:eastAsia="de-DE" w:bidi="he-IL"/>
+                <w14:ligatures w14:val="none"/>
+              </w:rPr>
+              <w:t>0.99</w:t>
+            </w:r>
+          </w:p>
+        </w:tc>
+        <w:tc>
+          <w:tcPr>
+            <w:tcW w:w="0" w:type="auto"/>
+            <w:vAlign w:val="center"/>
+            <w:hideMark/>
+          </w:tcPr>
+          <w:p>
+            <w:pPr>
+              <w:spacing w:after="0" w:line="240" w:lineRule="auto"/>
+              <w:rPr>
+                <w:rFonts w:ascii="Times New Roman" w:eastAsia="Times New Roman" w:hAnsi="Times New Roman" w:cs="Times New Roman"/>
+                <w:kern w:val="0"/>
+                <w:sz w:val="24"/>
+                <w:szCs w:val="24"/>
+                <w:lang w:val="de-DE" w:eastAsia="de-DE" w:bidi="he-IL"/>
+                <w14:ligatures w14:val="none"/>
+              </w:rPr>
+            </w:pPr>
+            <w:r>
+              <w:rPr>
+                <w:rFonts w:ascii="Times New Roman" w:eastAsia="Times New Roman" w:hAnsi="Times New Roman" w:cs="Times New Roman"/>
+                <w:kern w:val="0"/>
+                <w:sz w:val="24"/>
+                <w:szCs w:val="24"/>
+                <w:lang w:val="de-DE" w:eastAsia="de-DE" w:bidi="he-IL"/>
+                <w14:ligatures w14:val="none"/>
+              </w:rPr>
+              <w:t>0.98</w:t>
+            </w:r>
+          </w:p>
+        </w:tc>
+        <w:tc>
+          <w:tcPr>
+            <w:tcW w:w="0" w:type="auto"/>
+            <w:vAlign w:val="center"/>
+            <w:hideMark/>
+          </w:tcPr>
+          <w:p>
+            <w:pPr>
+              <w:spacing w:after="0" w:line="240" w:lineRule="auto"/>
+              <w:rPr>
+                <w:rFonts w:ascii="Times New Roman" w:eastAsia="Times New Roman" w:hAnsi="Times New Roman" w:cs="Times New Roman"/>
+                <w:kern w:val="0"/>
+                <w:sz w:val="24"/>
+                <w:szCs w:val="24"/>
+                <w:lang w:val="de-DE" w:eastAsia="de-DE" w:bidi="he-IL"/>
+                <w14:ligatures w14:val="none"/>
+              </w:rPr>
+            </w:pPr>
+            <w:r>
+              <w:rPr>
+                <w:rFonts w:ascii="Times New Roman" w:eastAsia="Times New Roman" w:hAnsi="Times New Roman" w:cs="Times New Roman"/>
+                <w:kern w:val="0"/>
+                <w:sz w:val="24"/>
+                <w:szCs w:val="24"/>
+                <w:lang w:val="de-DE" w:eastAsia="de-DE" w:bidi="he-IL"/>
+                <w14:ligatures w14:val="none"/>
+              </w:rPr>
+              <w:t>0.99</w:t>
+            </w:r>
+          </w:p>
+        </w:tc>
+        <w:tc>
+          <w:tcPr>
+            <w:tcW w:w="0" w:type="auto"/>
+            <w:vAlign w:val="center"/>
+            <w:hideMark/>
+          </w:tcPr>
+          <w:p>
+            <w:pPr>
+              <w:spacing w:after="0" w:line="240" w:lineRule="auto"/>
+              <w:rPr>
+                <w:rFonts w:ascii="Times New Roman" w:eastAsia="Times New Roman" w:hAnsi="Times New Roman" w:cs="Times New Roman"/>
+                <w:kern w:val="0"/>
+                <w:sz w:val="24"/>
+                <w:szCs w:val="24"/>
+                <w:lang w:val="de-DE" w:eastAsia="de-DE" w:bidi="he-IL"/>
+                <w14:ligatures w14:val="none"/>
+              </w:rPr>
+            </w:pPr>
+            <w:r>
+              <w:rPr>
+                <w:rFonts w:ascii="Times New Roman" w:eastAsia="Times New Roman" w:hAnsi="Times New Roman" w:cs="Times New Roman"/>
+                <w:kern w:val="0"/>
+                <w:sz w:val="24"/>
+                <w:szCs w:val="24"/>
+                <w:lang w:val="de-DE" w:eastAsia="de-DE" w:bidi="he-IL"/>
+                <w14:ligatures w14:val="none"/>
+              </w:rPr>
+              <w:t>482</w:t>
+            </w:r>
+          </w:p>
+        </w:tc>
+      </w:tr>
+      <w:tr>
+        <w:trPr>
+          <w:tblCellSpacing w:w="15" w:type="dxa"/>
+        </w:trPr>
+        <w:tc>
+          <w:tcPr>
+            <w:tcW w:w="0" w:type="auto"/>
+            <w:vAlign w:val="center"/>
+            <w:hideMark/>
+          </w:tcPr>
+          <w:p>
+            <w:pPr>
+              <w:spacing w:after="0" w:line="240" w:lineRule="auto"/>
+              <w:rPr>
+                <w:rFonts w:ascii="Times New Roman" w:eastAsia="Times New Roman" w:hAnsi="Times New Roman" w:cs="Times New Roman"/>
+                <w:kern w:val="0"/>
+                <w:sz w:val="24"/>
+                <w:szCs w:val="24"/>
+                <w:lang w:val="de-DE" w:eastAsia="de-DE" w:bidi="he-IL"/>
+                <w14:ligatures w14:val="none"/>
+              </w:rPr>
+            </w:pPr>
+            <w:proofErr w:type="spellStart"/>
+            <w:r>
+              <w:rPr>
+                <w:rFonts w:ascii="Times New Roman" w:eastAsia="Times New Roman" w:hAnsi="Times New Roman" w:cs="Times New Roman"/>
+                <w:kern w:val="0"/>
+                <w:sz w:val="24"/>
+                <w:szCs w:val="24"/>
+                <w:lang w:val="de-DE" w:eastAsia="de-DE" w:bidi="he-IL"/>
+                <w14:ligatures w14:val="none"/>
+              </w:rPr>
+              <w:t>scoiattolo</w:t>
+            </w:r>
+            <w:proofErr w:type="spellEnd"/>
+          </w:p>
+        </w:tc>
+        <w:tc>
+          <w:tcPr>
+            <w:tcW w:w="0" w:type="auto"/>
+            <w:vAlign w:val="center"/>
+            <w:hideMark/>
+          </w:tcPr>
+          <w:p>
+            <w:pPr>
+              <w:spacing w:after="0" w:line="240" w:lineRule="auto"/>
+              <w:rPr>
+                <w:rFonts w:ascii="Times New Roman" w:eastAsia="Times New Roman" w:hAnsi="Times New Roman" w:cs="Times New Roman"/>
+                <w:kern w:val="0"/>
+                <w:sz w:val="24"/>
+                <w:szCs w:val="24"/>
+                <w:lang w:val="de-DE" w:eastAsia="de-DE" w:bidi="he-IL"/>
+                <w14:ligatures w14:val="none"/>
+              </w:rPr>
+            </w:pPr>
+            <w:r>
+              <w:rPr>
+                <w:rFonts w:ascii="Times New Roman" w:eastAsia="Times New Roman" w:hAnsi="Times New Roman" w:cs="Times New Roman"/>
+                <w:kern w:val="0"/>
+                <w:sz w:val="24"/>
+                <w:szCs w:val="24"/>
+                <w:lang w:val="de-DE" w:eastAsia="de-DE" w:bidi="he-IL"/>
+                <w14:ligatures w14:val="none"/>
+              </w:rPr>
+              <w:t>0.97</w:t>
+            </w:r>
+          </w:p>
+        </w:tc>
+        <w:tc>
+          <w:tcPr>
+            <w:tcW w:w="0" w:type="auto"/>
+            <w:vAlign w:val="center"/>
+            <w:hideMark/>
+          </w:tcPr>
+          <w:p>
+            <w:pPr>
+              <w:spacing w:after="0" w:line="240" w:lineRule="auto"/>
+              <w:rPr>
+                <w:rFonts w:ascii="Times New Roman" w:eastAsia="Times New Roman" w:hAnsi="Times New Roman" w:cs="Times New Roman"/>
+                <w:kern w:val="0"/>
+                <w:sz w:val="24"/>
+                <w:szCs w:val="24"/>
+                <w:lang w:val="de-DE" w:eastAsia="de-DE" w:bidi="he-IL"/>
+                <w14:ligatures w14:val="none"/>
+              </w:rPr>
+            </w:pPr>
+            <w:r>
+              <w:rPr>
+                <w:rFonts w:ascii="Times New Roman" w:eastAsia="Times New Roman" w:hAnsi="Times New Roman" w:cs="Times New Roman"/>
+                <w:kern w:val="0"/>
+                <w:sz w:val="24"/>
+                <w:szCs w:val="24"/>
+                <w:lang w:val="de-DE" w:eastAsia="de-DE" w:bidi="he-IL"/>
+                <w14:ligatures w14:val="none"/>
+              </w:rPr>
+              <w:t>0.98</w:t>
+            </w:r>
+          </w:p>
+        </w:tc>
+        <w:tc>
+          <w:tcPr>
+            <w:tcW w:w="0" w:type="auto"/>
+            <w:vAlign w:val="center"/>
+            <w:hideMark/>
+          </w:tcPr>
+          <w:p>
+            <w:pPr>
+              <w:spacing w:after="0" w:line="240" w:lineRule="auto"/>
+              <w:rPr>
+                <w:rFonts w:ascii="Times New Roman" w:eastAsia="Times New Roman" w:hAnsi="Times New Roman" w:cs="Times New Roman"/>
+                <w:kern w:val="0"/>
+                <w:sz w:val="24"/>
+                <w:szCs w:val="24"/>
+                <w:lang w:val="de-DE" w:eastAsia="de-DE" w:bidi="he-IL"/>
+                <w14:ligatures w14:val="none"/>
+              </w:rPr>
+            </w:pPr>
+            <w:r>
+              <w:rPr>
+                <w:rFonts w:ascii="Times New Roman" w:eastAsia="Times New Roman" w:hAnsi="Times New Roman" w:cs="Times New Roman"/>
+                <w:kern w:val="0"/>
+                <w:sz w:val="24"/>
+                <w:szCs w:val="24"/>
+                <w:lang w:val="de-DE" w:eastAsia="de-DE" w:bidi="he-IL"/>
+                <w14:ligatures w14:val="none"/>
+              </w:rPr>
+              <w:t>0.98</w:t>
+            </w:r>
+          </w:p>
+        </w:tc>
+        <w:tc>
+          <w:tcPr>
+            <w:tcW w:w="0" w:type="auto"/>
+            <w:vAlign w:val="center"/>
+            <w:hideMark/>
+          </w:tcPr>
+          <w:p>
+            <w:pPr>
+              <w:spacing w:after="0" w:line="240" w:lineRule="auto"/>
+              <w:rPr>
+                <w:rFonts w:ascii="Times New Roman" w:eastAsia="Times New Roman" w:hAnsi="Times New Roman" w:cs="Times New Roman"/>
+                <w:kern w:val="0"/>
+                <w:sz w:val="24"/>
+                <w:szCs w:val="24"/>
+                <w:lang w:val="de-DE" w:eastAsia="de-DE" w:bidi="he-IL"/>
+                <w14:ligatures w14:val="none"/>
+              </w:rPr>
+            </w:pPr>
+            <w:r>
+              <w:rPr>
+                <w:rFonts w:ascii="Times New Roman" w:eastAsia="Times New Roman" w:hAnsi="Times New Roman" w:cs="Times New Roman"/>
+                <w:kern w:val="0"/>
+                <w:sz w:val="24"/>
+                <w:szCs w:val="24"/>
+                <w:lang w:val="de-DE" w:eastAsia="de-DE" w:bidi="he-IL"/>
+                <w14:ligatures w14:val="none"/>
+              </w:rPr>
+              <w:t>186</w:t>
+            </w:r>
+          </w:p>
+        </w:tc>
+      </w:tr>
+      <w:tr>
+        <w:trPr>
+          <w:tblCellSpacing w:w="15" w:type="dxa"/>
+        </w:trPr>
+        <w:tc>
+          <w:tcPr>
+            <w:tcW w:w="0" w:type="auto"/>
+            <w:vAlign w:val="center"/>
+            <w:hideMark/>
+          </w:tcPr>
+          <w:p>
+            <w:pPr>
+              <w:spacing w:after="0" w:line="240" w:lineRule="auto"/>
+              <w:rPr>
+                <w:rFonts w:ascii="Times New Roman" w:eastAsia="Times New Roman" w:hAnsi="Times New Roman" w:cs="Times New Roman"/>
+                <w:kern w:val="0"/>
+                <w:sz w:val="24"/>
+                <w:szCs w:val="24"/>
+                <w:lang w:val="de-DE" w:eastAsia="de-DE" w:bidi="he-IL"/>
+                <w14:ligatures w14:val="none"/>
+              </w:rPr>
+            </w:pPr>
+            <w:proofErr w:type="spellStart"/>
+            <w:r>
+              <w:rPr>
+                <w:rFonts w:ascii="Times New Roman" w:eastAsia="Times New Roman" w:hAnsi="Times New Roman" w:cs="Times New Roman"/>
+                <w:b/>
+                <w:bCs/>
+                <w:kern w:val="0"/>
+                <w:sz w:val="24"/>
+                <w:szCs w:val="24"/>
+                <w:lang w:val="de-DE" w:eastAsia="de-DE" w:bidi="he-IL"/>
+                <w14:ligatures w14:val="none"/>
+              </w:rPr>
+              <w:t>Accuracy</w:t>
+            </w:r>
+            <w:proofErr w:type="spellEnd"/>
+          </w:p>
+        </w:tc>
+        <w:tc>
+          <w:tcPr>
+            <w:tcW w:w="0" w:type="auto"/>
+            <w:vAlign w:val="center"/>
+            <w:hideMark/>
+          </w:tcPr>
+          <w:p>
+            <w:pPr>
+              <w:spacing w:after="0" w:line="240" w:lineRule="auto"/>
+              <w:rPr>
+                <w:rFonts w:ascii="Times New Roman" w:eastAsia="Times New Roman" w:hAnsi="Times New Roman" w:cs="Times New Roman"/>
+                <w:kern w:val="0"/>
+                <w:sz w:val="24"/>
+                <w:szCs w:val="24"/>
+                <w:lang w:val="de-DE" w:eastAsia="de-DE" w:bidi="he-IL"/>
+                <w14:ligatures w14:val="none"/>
+              </w:rPr>
+            </w:pPr>
+          </w:p>
+        </w:tc>
+        <w:tc>
+          <w:tcPr>
+            <w:tcW w:w="0" w:type="auto"/>
+            <w:vAlign w:val="center"/>
+            <w:hideMark/>
+          </w:tcPr>
+          <w:p>
+            <w:pPr>
+              <w:spacing w:after="0" w:line="240" w:lineRule="auto"/>
+              <w:rPr>
+                <w:rFonts w:ascii="Times New Roman" w:eastAsia="Times New Roman" w:hAnsi="Times New Roman" w:cs="Times New Roman"/>
+                <w:kern w:val="0"/>
+                <w:sz w:val="20"/>
+                <w:szCs w:val="20"/>
+                <w:lang w:val="de-DE" w:eastAsia="de-DE" w:bidi="he-IL"/>
+                <w14:ligatures w14:val="none"/>
+              </w:rPr>
+            </w:pPr>
+          </w:p>
+        </w:tc>
+        <w:tc>
+          <w:tcPr>
+            <w:tcW w:w="0" w:type="auto"/>
+            <w:vAlign w:val="center"/>
+            <w:hideMark/>
+          </w:tcPr>
+          <w:p>
+            <w:pPr>
+              <w:spacing w:after="0" w:line="240" w:lineRule="auto"/>
+              <w:rPr>
+                <w:rFonts w:ascii="Times New Roman" w:eastAsia="Times New Roman" w:hAnsi="Times New Roman" w:cs="Times New Roman"/>
+                <w:kern w:val="0"/>
+                <w:sz w:val="24"/>
+                <w:szCs w:val="24"/>
+                <w:lang w:val="de-DE" w:eastAsia="de-DE" w:bidi="he-IL"/>
+                <w14:ligatures w14:val="none"/>
+              </w:rPr>
+            </w:pPr>
+            <w:r>
+              <w:rPr>
+                <w:rFonts w:ascii="Times New Roman" w:eastAsia="Times New Roman" w:hAnsi="Times New Roman" w:cs="Times New Roman"/>
+                <w:b/>
+                <w:bCs/>
+                <w:kern w:val="0"/>
+                <w:sz w:val="24"/>
+                <w:szCs w:val="24"/>
+                <w:lang w:val="de-DE" w:eastAsia="de-DE" w:bidi="he-IL"/>
+                <w14:ligatures w14:val="none"/>
+              </w:rPr>
+              <w:t>0.97</w:t>
+            </w:r>
+          </w:p>
+        </w:tc>
+        <w:tc>
+          <w:tcPr>
+            <w:tcW w:w="0" w:type="auto"/>
+            <w:vAlign w:val="center"/>
+            <w:hideMark/>
+          </w:tcPr>
+          <w:p>
+            <w:pPr>
+              <w:spacing w:after="0" w:line="240" w:lineRule="auto"/>
+              <w:rPr>
+                <w:rFonts w:ascii="Times New Roman" w:eastAsia="Times New Roman" w:hAnsi="Times New Roman" w:cs="Times New Roman"/>
+                <w:kern w:val="0"/>
+                <w:sz w:val="24"/>
+                <w:szCs w:val="24"/>
+                <w:lang w:val="de-DE" w:eastAsia="de-DE" w:bidi="he-IL"/>
+                <w14:ligatures w14:val="none"/>
+              </w:rPr>
+            </w:pPr>
+            <w:r>
+              <w:rPr>
+                <w:rFonts w:ascii="Times New Roman" w:eastAsia="Times New Roman" w:hAnsi="Times New Roman" w:cs="Times New Roman"/>
+                <w:b/>
+                <w:bCs/>
+                <w:kern w:val="0"/>
+                <w:sz w:val="24"/>
+                <w:szCs w:val="24"/>
+                <w:lang w:val="de-DE" w:eastAsia="de-DE" w:bidi="he-IL"/>
+                <w14:ligatures w14:val="none"/>
+              </w:rPr>
+              <w:t>2614</w:t>
+            </w:r>
+          </w:p>
+        </w:tc>
+      </w:tr>
+      <w:tr>
+        <w:trPr>
+          <w:tblCellSpacing w:w="15" w:type="dxa"/>
+        </w:trPr>
+        <w:tc>
+          <w:tcPr>
+            <w:tcW w:w="0" w:type="auto"/>
+            <w:vAlign w:val="center"/>
+            <w:hideMark/>
+          </w:tcPr>
+          <w:p>
+            <w:pPr>
+              <w:spacing w:after="0" w:line="240" w:lineRule="auto"/>
+              <w:rPr>
+                <w:rFonts w:ascii="Times New Roman" w:eastAsia="Times New Roman" w:hAnsi="Times New Roman" w:cs="Times New Roman"/>
+                <w:kern w:val="0"/>
+                <w:sz w:val="24"/>
+                <w:szCs w:val="24"/>
+                <w:lang w:val="de-DE" w:eastAsia="de-DE" w:bidi="he-IL"/>
+                <w14:ligatures w14:val="none"/>
+              </w:rPr>
+            </w:pPr>
+            <w:proofErr w:type="spellStart"/>
+            <w:r>
+              <w:rPr>
+                <w:rFonts w:ascii="Times New Roman" w:eastAsia="Times New Roman" w:hAnsi="Times New Roman" w:cs="Times New Roman"/>
+                <w:b/>
+                <w:bCs/>
+                <w:kern w:val="0"/>
+                <w:sz w:val="24"/>
+                <w:szCs w:val="24"/>
+                <w:lang w:val="de-DE" w:eastAsia="de-DE" w:bidi="he-IL"/>
+                <w14:ligatures w14:val="none"/>
+              </w:rPr>
+              <w:t>Macro</w:t>
+            </w:r>
+            <w:proofErr w:type="spellEnd"/>
+            <w:r>
+              <w:rPr>
+                <w:rFonts w:ascii="Times New Roman" w:eastAsia="Times New Roman" w:hAnsi="Times New Roman" w:cs="Times New Roman"/>
+                <w:b/>
+                <w:bCs/>
+                <w:kern w:val="0"/>
+                <w:sz w:val="24"/>
+                <w:szCs w:val="24"/>
+                <w:lang w:val="de-DE" w:eastAsia="de-DE" w:bidi="he-IL"/>
+                <w14:ligatures w14:val="none"/>
+              </w:rPr>
+              <w:t xml:space="preserve"> </w:t>
+            </w:r>
+            <w:proofErr w:type="spellStart"/>
+            <w:r>
+              <w:rPr>
+                <w:rFonts w:ascii="Times New Roman" w:eastAsia="Times New Roman" w:hAnsi="Times New Roman" w:cs="Times New Roman"/>
+                <w:b/>
+                <w:bCs/>
+                <w:kern w:val="0"/>
+                <w:sz w:val="24"/>
+                <w:szCs w:val="24"/>
+                <w:lang w:val="de-DE" w:eastAsia="de-DE" w:bidi="he-IL"/>
+                <w14:ligatures w14:val="none"/>
+              </w:rPr>
+              <w:t>Avg</w:t>
+            </w:r>
+            <w:proofErr w:type="spellEnd"/>
+          </w:p>
+        </w:tc>
+        <w:tc>
+          <w:tcPr>
+            <w:tcW w:w="0" w:type="auto"/>
+            <w:vAlign w:val="center"/>
+            <w:hideMark/>
+          </w:tcPr>
+          <w:p>
+            <w:pPr>
+              <w:spacing w:after="0" w:line="240" w:lineRule="auto"/>
+              <w:rPr>
+                <w:rFonts w:ascii="Times New Roman" w:eastAsia="Times New Roman" w:hAnsi="Times New Roman" w:cs="Times New Roman"/>
+                <w:kern w:val="0"/>
+                <w:sz w:val="24"/>
+                <w:szCs w:val="24"/>
+                <w:lang w:val="de-DE" w:eastAsia="de-DE" w:bidi="he-IL"/>
+                <w14:ligatures w14:val="none"/>
+              </w:rPr>
+            </w:pPr>
+            <w:r>
+              <w:rPr>
+                <w:rFonts w:ascii="Times New Roman" w:eastAsia="Times New Roman" w:hAnsi="Times New Roman" w:cs="Times New Roman"/>
+                <w:b/>
+                <w:bCs/>
+                <w:kern w:val="0"/>
+                <w:sz w:val="24"/>
+                <w:szCs w:val="24"/>
+                <w:lang w:val="de-DE" w:eastAsia="de-DE" w:bidi="he-IL"/>
+                <w14:ligatures w14:val="none"/>
+              </w:rPr>
+              <w:t>0.97</w:t>
+            </w:r>
+          </w:p>
+        </w:tc>
+        <w:tc>
+          <w:tcPr>
+            <w:tcW w:w="0" w:type="auto"/>
+            <w:vAlign w:val="center"/>
+            <w:hideMark/>
+          </w:tcPr>
+          <w:p>
+            <w:pPr>
+              <w:spacing w:after="0" w:line="240" w:lineRule="auto"/>
+              <w:rPr>
+                <w:rFonts w:ascii="Times New Roman" w:eastAsia="Times New Roman" w:hAnsi="Times New Roman" w:cs="Times New Roman"/>
+                <w:kern w:val="0"/>
+                <w:sz w:val="24"/>
+                <w:szCs w:val="24"/>
+                <w:lang w:val="de-DE" w:eastAsia="de-DE" w:bidi="he-IL"/>
+                <w14:ligatures w14:val="none"/>
+              </w:rPr>
+            </w:pPr>
+            <w:r>
+              <w:rPr>
+                <w:rFonts w:ascii="Times New Roman" w:eastAsia="Times New Roman" w:hAnsi="Times New Roman" w:cs="Times New Roman"/>
+                <w:b/>
+                <w:bCs/>
+                <w:kern w:val="0"/>
+                <w:sz w:val="24"/>
+                <w:szCs w:val="24"/>
+                <w:lang w:val="de-DE" w:eastAsia="de-DE" w:bidi="he-IL"/>
+                <w14:ligatures w14:val="none"/>
+              </w:rPr>
+              <w:t>0.97</w:t>
+            </w:r>
+          </w:p>
+        </w:tc>
+        <w:tc>
+          <w:tcPr>
+            <w:tcW w:w="0" w:type="auto"/>
+            <w:vAlign w:val="center"/>
+            <w:hideMark/>
+          </w:tcPr>
+          <w:p>
+            <w:pPr>
+              <w:spacing w:after="0" w:line="240" w:lineRule="auto"/>
+              <w:rPr>
+                <w:rFonts w:ascii="Times New Roman" w:eastAsia="Times New Roman" w:hAnsi="Times New Roman" w:cs="Times New Roman"/>
+                <w:kern w:val="0"/>
+                <w:sz w:val="24"/>
+                <w:szCs w:val="24"/>
+                <w:lang w:val="de-DE" w:eastAsia="de-DE" w:bidi="he-IL"/>
+                <w14:ligatures w14:val="none"/>
+              </w:rPr>
+            </w:pPr>
+            <w:r>
+              <w:rPr>
+                <w:rFonts w:ascii="Times New Roman" w:eastAsia="Times New Roman" w:hAnsi="Times New Roman" w:cs="Times New Roman"/>
+                <w:b/>
+                <w:bCs/>
+                <w:kern w:val="0"/>
+                <w:sz w:val="24"/>
+                <w:szCs w:val="24"/>
+                <w:lang w:val="de-DE" w:eastAsia="de-DE" w:bidi="he-IL"/>
+                <w14:ligatures w14:val="none"/>
+              </w:rPr>
+              <w:t>0.97</w:t>
+            </w:r>
+          </w:p>
+        </w:tc>
+        <w:tc>
+          <w:tcPr>
+            <w:tcW w:w="0" w:type="auto"/>
+            <w:vAlign w:val="center"/>
+            <w:hideMark/>
+          </w:tcPr>
+          <w:p>
+            <w:pPr>
+              <w:spacing w:after="0" w:line="240" w:lineRule="auto"/>
+              <w:rPr>
+                <w:rFonts w:ascii="Times New Roman" w:eastAsia="Times New Roman" w:hAnsi="Times New Roman" w:cs="Times New Roman"/>
+                <w:kern w:val="0"/>
+                <w:sz w:val="24"/>
+                <w:szCs w:val="24"/>
+                <w:lang w:val="de-DE" w:eastAsia="de-DE" w:bidi="he-IL"/>
+                <w14:ligatures w14:val="none"/>
+              </w:rPr>
+            </w:pPr>
+            <w:r>
+              <w:rPr>
+                <w:rFonts w:ascii="Times New Roman" w:eastAsia="Times New Roman" w:hAnsi="Times New Roman" w:cs="Times New Roman"/>
+                <w:b/>
+                <w:bCs/>
+                <w:kern w:val="0"/>
+                <w:sz w:val="24"/>
+                <w:szCs w:val="24"/>
+                <w:lang w:val="de-DE" w:eastAsia="de-DE" w:bidi="he-IL"/>
+                <w14:ligatures w14:val="none"/>
+              </w:rPr>
+              <w:t>2614</w:t>
+            </w:r>
+          </w:p>
+        </w:tc>
+      </w:tr>
+      <w:tr>
+        <w:trPr>
+          <w:tblCellSpacing w:w="15" w:type="dxa"/>
+        </w:trPr>
+        <w:tc>
+          <w:tcPr>
+            <w:tcW w:w="0" w:type="auto"/>
+            <w:vAlign w:val="center"/>
+            <w:hideMark/>
+          </w:tcPr>
+          <w:p>
+            <w:pPr>
+              <w:spacing w:after="0" w:line="240" w:lineRule="auto"/>
+              <w:rPr>
+                <w:rFonts w:ascii="Times New Roman" w:eastAsia="Times New Roman" w:hAnsi="Times New Roman" w:cs="Times New Roman"/>
+                <w:kern w:val="0"/>
+                <w:sz w:val="24"/>
+                <w:szCs w:val="24"/>
+                <w:lang w:val="de-DE" w:eastAsia="de-DE" w:bidi="he-IL"/>
+                <w14:ligatures w14:val="none"/>
+              </w:rPr>
+            </w:pPr>
+            <w:proofErr w:type="spellStart"/>
+            <w:r>
+              <w:rPr>
+                <w:rFonts w:ascii="Times New Roman" w:eastAsia="Times New Roman" w:hAnsi="Times New Roman" w:cs="Times New Roman"/>
+                <w:b/>
+                <w:bCs/>
+                <w:kern w:val="0"/>
+                <w:sz w:val="24"/>
+                <w:szCs w:val="24"/>
+                <w:lang w:val="de-DE" w:eastAsia="de-DE" w:bidi="he-IL"/>
+                <w14:ligatures w14:val="none"/>
+              </w:rPr>
+              <w:t>Weighted</w:t>
+            </w:r>
+            <w:proofErr w:type="spellEnd"/>
+            <w:r>
+              <w:rPr>
+                <w:rFonts w:ascii="Times New Roman" w:eastAsia="Times New Roman" w:hAnsi="Times New Roman" w:cs="Times New Roman"/>
+                <w:b/>
+                <w:bCs/>
+                <w:kern w:val="0"/>
+                <w:sz w:val="24"/>
+                <w:szCs w:val="24"/>
+                <w:lang w:val="de-DE" w:eastAsia="de-DE" w:bidi="he-IL"/>
+                <w14:ligatures w14:val="none"/>
+              </w:rPr>
+              <w:t xml:space="preserve"> </w:t>
+            </w:r>
+            <w:proofErr w:type="spellStart"/>
+            <w:r>
+              <w:rPr>
+                <w:rFonts w:ascii="Times New Roman" w:eastAsia="Times New Roman" w:hAnsi="Times New Roman" w:cs="Times New Roman"/>
+                <w:b/>
+                <w:bCs/>
+                <w:kern w:val="0"/>
+                <w:sz w:val="24"/>
+                <w:szCs w:val="24"/>
+                <w:lang w:val="de-DE" w:eastAsia="de-DE" w:bidi="he-IL"/>
+                <w14:ligatures w14:val="none"/>
+              </w:rPr>
+              <w:t>Avg</w:t>
+            </w:r>
+            <w:proofErr w:type="spellEnd"/>
+          </w:p>
+        </w:tc>
+        <w:tc>
+          <w:tcPr>
+            <w:tcW w:w="0" w:type="auto"/>
+            <w:vAlign w:val="center"/>
+            <w:hideMark/>
+          </w:tcPr>
+          <w:p>
+            <w:pPr>
+              <w:spacing w:after="0" w:line="240" w:lineRule="auto"/>
+              <w:rPr>
+                <w:rFonts w:ascii="Times New Roman" w:eastAsia="Times New Roman" w:hAnsi="Times New Roman" w:cs="Times New Roman"/>
+                <w:kern w:val="0"/>
+                <w:sz w:val="24"/>
+                <w:szCs w:val="24"/>
+                <w:lang w:val="de-DE" w:eastAsia="de-DE" w:bidi="he-IL"/>
+                <w14:ligatures w14:val="none"/>
+              </w:rPr>
+            </w:pPr>
+            <w:r>
+              <w:rPr>
+                <w:rFonts w:ascii="Times New Roman" w:eastAsia="Times New Roman" w:hAnsi="Times New Roman" w:cs="Times New Roman"/>
+                <w:b/>
+                <w:bCs/>
+                <w:kern w:val="0"/>
+                <w:sz w:val="24"/>
+                <w:szCs w:val="24"/>
+                <w:lang w:val="de-DE" w:eastAsia="de-DE" w:bidi="he-IL"/>
+                <w14:ligatures w14:val="none"/>
+              </w:rPr>
+              <w:t>0.97</w:t>
+            </w:r>
+          </w:p>
+        </w:tc>
+        <w:tc>
+          <w:tcPr>
+            <w:tcW w:w="0" w:type="auto"/>
+            <w:vAlign w:val="center"/>
+            <w:hideMark/>
+          </w:tcPr>
+          <w:p>
+            <w:pPr>
+              <w:spacing w:after="0" w:line="240" w:lineRule="auto"/>
+              <w:rPr>
+                <w:rFonts w:ascii="Times New Roman" w:eastAsia="Times New Roman" w:hAnsi="Times New Roman" w:cs="Times New Roman"/>
+                <w:kern w:val="0"/>
+                <w:sz w:val="24"/>
+                <w:szCs w:val="24"/>
+                <w:lang w:val="de-DE" w:eastAsia="de-DE" w:bidi="he-IL"/>
+                <w14:ligatures w14:val="none"/>
+              </w:rPr>
+            </w:pPr>
+            <w:r>
+              <w:rPr>
+                <w:rFonts w:ascii="Times New Roman" w:eastAsia="Times New Roman" w:hAnsi="Times New Roman" w:cs="Times New Roman"/>
+                <w:b/>
+                <w:bCs/>
+                <w:kern w:val="0"/>
+                <w:sz w:val="24"/>
+                <w:szCs w:val="24"/>
+                <w:lang w:val="de-DE" w:eastAsia="de-DE" w:bidi="he-IL"/>
+                <w14:ligatures w14:val="none"/>
+              </w:rPr>
+              <w:t>0.97</w:t>
+            </w:r>
+          </w:p>
+        </w:tc>
+        <w:tc>
+          <w:tcPr>
+            <w:tcW w:w="0" w:type="auto"/>
+            <w:vAlign w:val="center"/>
+            <w:hideMark/>
+          </w:tcPr>
+          <w:p>
+            <w:pPr>
+              <w:spacing w:after="0" w:line="240" w:lineRule="auto"/>
+              <w:rPr>
+                <w:rFonts w:ascii="Times New Roman" w:eastAsia="Times New Roman" w:hAnsi="Times New Roman" w:cs="Times New Roman"/>
+                <w:kern w:val="0"/>
+                <w:sz w:val="24"/>
+                <w:szCs w:val="24"/>
+                <w:lang w:val="de-DE" w:eastAsia="de-DE" w:bidi="he-IL"/>
+                <w14:ligatures w14:val="none"/>
+              </w:rPr>
+            </w:pPr>
+            <w:r>
+              <w:rPr>
+                <w:rFonts w:ascii="Times New Roman" w:eastAsia="Times New Roman" w:hAnsi="Times New Roman" w:cs="Times New Roman"/>
+                <w:b/>
+                <w:bCs/>
+                <w:kern w:val="0"/>
+                <w:sz w:val="24"/>
+                <w:szCs w:val="24"/>
+                <w:lang w:val="de-DE" w:eastAsia="de-DE" w:bidi="he-IL"/>
+                <w14:ligatures w14:val="none"/>
+              </w:rPr>
+              <w:t>0.97</w:t>
+            </w:r>
+          </w:p>
+        </w:tc>
+        <w:tc>
+          <w:tcPr>
+            <w:tcW w:w="0" w:type="auto"/>
+            <w:vAlign w:val="center"/>
+            <w:hideMark/>
+          </w:tcPr>
+          <w:p>
+            <w:pPr>
+              <w:spacing w:after="0" w:line="240" w:lineRule="auto"/>
+              <w:rPr>
+                <w:rFonts w:ascii="Times New Roman" w:eastAsia="Times New Roman" w:hAnsi="Times New Roman" w:cs="Times New Roman"/>
+                <w:kern w:val="0"/>
+                <w:sz w:val="24"/>
+                <w:szCs w:val="24"/>
+                <w:lang w:val="de-DE" w:eastAsia="de-DE" w:bidi="he-IL"/>
+                <w14:ligatures w14:val="none"/>
+              </w:rPr>
+            </w:pPr>
+            <w:r>
+              <w:rPr>
+                <w:rFonts w:ascii="Times New Roman" w:eastAsia="Times New Roman" w:hAnsi="Times New Roman" w:cs="Times New Roman"/>
+                <w:b/>
+                <w:bCs/>
+                <w:kern w:val="0"/>
+                <w:sz w:val="24"/>
+                <w:szCs w:val="24"/>
+                <w:lang w:val="de-DE" w:eastAsia="de-DE" w:bidi="he-IL"/>
+                <w14:ligatures w14:val="none"/>
+              </w:rPr>
+              <w:t>2614</w:t>
+            </w:r>
+          </w:p>
+        </w:tc>
+      </w:tr>
+    </w:tbl>
     <w:p>
       <w:pPr>
         <w:rPr>
           <w:rFonts w:ascii="AvenirNext LT Pro Regular" w:hAnsi="AvenirNext LT Pro Regular"/>
+          <w:lang w:val="en-US"/>
+        </w:rPr>
+      </w:pPr>
+    </w:p>
+    <w:p>
+      <w:pPr>
+        <w:rPr>
+          <w:rFonts w:ascii="AvenirNext LT Pro Regular" w:hAnsi="AvenirNext LT Pro Regular"/>
           <w:strike/>
           <w:lang w:val="en-US"/>
         </w:rPr>
@@ -3954,9 +6334,9 @@
         </w:rPr>
         <w:lastRenderedPageBreak/>
         <w:drawing>
-          <wp:inline distT="0" distB="0" distL="0" distR="0" wp14:anchorId="540006A5" wp14:editId="7E4A539A">
-            <wp:extent cx="2199189" cy="3298784"/>
-            <wp:effectExtent l="0" t="0" r="0" b="3810"/>
+          <wp:inline distT="0" distB="0" distL="0" distR="0" wp14:anchorId="540006A5" wp14:editId="02F34E42">
+            <wp:extent cx="1797538" cy="2696307"/>
+            <wp:effectExtent l="0" t="0" r="6350" b="0"/>
             <wp:docPr id="1757747761" name="Grafik 4" descr="Ein Bild, das Text, Screenshot, Schrift, Zahl enthält.&#10;&#10;KI-generierte Inhalte können fehlerhaft sein."/>
             <wp:cNvGraphicFramePr>
               <a:graphicFrameLocks xmlns:a="http://schemas.openxmlformats.org/drawingml/2006/main" noChangeAspect="1"/>
@@ -3977,7 +6357,7 @@
                   <pic:spPr>
                     <a:xfrm>
                       <a:off x="0" y="0"/>
-                      <a:ext cx="2232935" cy="3349403"/>
+                      <a:ext cx="1829160" cy="2743739"/>
                     </a:xfrm>
                     <a:prstGeom prst="rect">
                       <a:avLst/>
@@ -4155,7 +6535,6 @@
         <w:rPr>
           <w:lang w:val="en-US"/>
         </w:rPr>
-        <w:lastRenderedPageBreak/>
         <w:t>Input image size and performance trade-off</w:t>
       </w:r>
     </w:p>
@@ -4171,7 +6550,15 @@
           <w:rFonts w:ascii="AvenirNext LT Pro Regular" w:hAnsi="AvenirNext LT Pro Regular"/>
           <w:lang w:val="en-US"/>
         </w:rPr>
-        <w:t>The use of heterogeneous image dimensions, specifically 224 × 224, proved challenging for the custom CNN model. While higher resolutions theoretically provide richer spatial information, in practice, this setup significantly increased training time and computational load. The model converged slowly and required considerable resources to process each epoch, reducing experimental efficiency.</w:t>
+        <w:t xml:space="preserve">The use of heterogeneous image dimensions, specifically 224 × 224, proved challenging for the custom CNN model. While higher resolutions theoretically provide richer spatial information, in practice, this setup significantly increased training time and computational load. The model </w:t>
+      </w:r>
+      <w:r>
+        <w:rPr>
+          <w:rFonts w:ascii="AvenirNext LT Pro Regular" w:hAnsi="AvenirNext LT Pro Regular"/>
+          <w:lang w:val="en-US"/>
+        </w:rPr>
+        <w:lastRenderedPageBreak/>
+        <w:t>converged slowly and required considerable resources to process each epoch, reducing experimental efficiency.</w:t>
       </w:r>
     </w:p>
     <w:p>
@@ -6020,6 +8407,17 @@
     <w:uiPriority w:val="99"/>
     <w:rsid w:val="00DA0918"/>
   </w:style>
+  <w:style w:type="character" w:styleId="Fett">
+    <w:name w:val="Strong"/>
+    <w:basedOn w:val="Absatz-Standardschriftart"/>
+    <w:uiPriority w:val="22"/>
+    <w:qFormat/>
+    <w:rsid w:val="007F2127"/>
+    <w:rPr>
+      <w:b/>
+      <w:bCs/>
+    </w:rPr>
+  </w:style>
 </w:styles>
 </file>
 

</xml_diff>